<commit_message>
add response to six
</commit_message>
<xml_diff>
--- a/response letter_QZ.docx
+++ b/response letter_QZ.docx
@@ -1,6 +1,6 @@
 
 <file path=word/document.xml><?xml version="1.0" encoding="utf-8"?>
-<w:document xmlns:wpc="http://schemas.microsoft.com/office/word/2010/wordprocessingCanvas" xmlns:cx="http://schemas.microsoft.com/office/drawing/2014/chartex" xmlns:mc="http://schemas.openxmlformats.org/markup-compatibility/2006" xmlns:o="urn:schemas-microsoft-com:office:office" xmlns:r="http://schemas.openxmlformats.org/officeDocument/2006/relationships" xmlns:m="http://schemas.openxmlformats.org/officeDocument/2006/math" xmlns:v="urn:schemas-microsoft-com:vml" xmlns:wp14="http://schemas.microsoft.com/office/word/2010/wordprocessingDrawing" xmlns:wp="http://schemas.openxmlformats.org/drawingml/2006/wordprocessingDrawing" xmlns:w10="urn:schemas-microsoft-com:office:word" xmlns:w="http://schemas.openxmlformats.org/wordprocessingml/2006/main" xmlns:w14="http://schemas.microsoft.com/office/word/2010/wordml" xmlns:w15="http://schemas.microsoft.com/office/word/2012/wordml" xmlns:w16se="http://schemas.microsoft.com/office/word/2015/wordml/symex" xmlns:wpg="http://schemas.microsoft.com/office/word/2010/wordprocessingGroup" xmlns:wpi="http://schemas.microsoft.com/office/word/2010/wordprocessingInk" xmlns:wne="http://schemas.microsoft.com/office/word/2006/wordml" xmlns:wps="http://schemas.microsoft.com/office/word/2010/wordprocessingShape" mc:Ignorable="w14 w15 w16se wp14">
+<w:document xmlns:wpc="http://schemas.microsoft.com/office/word/2010/wordprocessingCanvas" xmlns:mo="http://schemas.microsoft.com/office/mac/office/2008/main" xmlns:mc="http://schemas.openxmlformats.org/markup-compatibility/2006" xmlns:mv="urn:schemas-microsoft-com:mac:vml" xmlns:o="urn:schemas-microsoft-com:office:office" xmlns:r="http://schemas.openxmlformats.org/officeDocument/2006/relationships" xmlns:m="http://schemas.openxmlformats.org/officeDocument/2006/math" xmlns:v="urn:schemas-microsoft-com:vml" xmlns:wp14="http://schemas.microsoft.com/office/word/2010/wordprocessingDrawing" xmlns:wp="http://schemas.openxmlformats.org/drawingml/2006/wordprocessingDrawing" xmlns:w10="urn:schemas-microsoft-com:office:word" xmlns:w="http://schemas.openxmlformats.org/wordprocessingml/2006/main" xmlns:w14="http://schemas.microsoft.com/office/word/2010/wordml" xmlns:w15="http://schemas.microsoft.com/office/word/2012/wordml" xmlns:wpg="http://schemas.microsoft.com/office/word/2010/wordprocessingGroup" xmlns:wpi="http://schemas.microsoft.com/office/word/2010/wordprocessingInk" xmlns:wne="http://schemas.microsoft.com/office/word/2006/wordml" xmlns:wps="http://schemas.microsoft.com/office/word/2010/wordprocessingShape" mc:Ignorable="w14 w15 wp14">
   <w:body>
     <w:p>
       <w:pPr>
@@ -538,7 +538,7 @@
             <v:path o:extrusionok="f" gradientshapeok="t" o:connecttype="rect"/>
             <o:lock v:ext="edit" aspectratio="t"/>
           </v:shapetype>
-          <v:shape id="Picture 1" o:spid="_x0000_i1025" type="#_x0000_t75" alt="Description: sig1" style="width:121.5pt;height:30pt;visibility:visible;mso-width-percent:0;mso-height-percent:0;mso-width-percent:0;mso-height-percent:0">
+          <v:shape id="Picture 1" o:spid="_x0000_i1025" type="#_x0000_t75" alt="Description: sig1" style="width:122pt;height:30pt;visibility:visible;mso-width-percent:0;mso-height-percent:0;mso-width-percent:0;mso-height-percent:0">
             <v:imagedata r:id="rId8" o:title=" sig1"/>
           </v:shape>
         </w:pict>
@@ -1208,315 +1208,321 @@
           <w:szCs w:val="24"/>
         </w:rPr>
       </w:pPr>
-    </w:p>
-    <w:p>
-      <w:pPr>
-        <w:spacing w:line="360" w:lineRule="auto"/>
-        <w:rPr>
-          <w:b/>
-          <w:sz w:val="24"/>
-          <w:szCs w:val="24"/>
-        </w:rPr>
-      </w:pPr>
-    </w:p>
-    <w:p>
-      <w:pPr>
-        <w:spacing w:line="360" w:lineRule="auto"/>
-        <w:rPr>
-          <w:b/>
-          <w:sz w:val="24"/>
-          <w:szCs w:val="24"/>
-        </w:rPr>
-      </w:pPr>
-      <w:r>
-        <w:rPr>
-          <w:b/>
-          <w:sz w:val="24"/>
-          <w:szCs w:val="24"/>
-        </w:rPr>
-        <w:t xml:space="preserve"> </w:t>
-      </w:r>
-    </w:p>
-    <w:p>
-      <w:pPr>
-        <w:spacing w:line="360" w:lineRule="auto"/>
-        <w:rPr>
-          <w:b/>
-          <w:sz w:val="24"/>
-          <w:szCs w:val="24"/>
-        </w:rPr>
-      </w:pPr>
-      <w:r>
-        <w:rPr>
-          <w:b/>
-          <w:sz w:val="24"/>
-          <w:szCs w:val="24"/>
-        </w:rPr>
-        <w:t>Specific comments</w:t>
-      </w:r>
-    </w:p>
-    <w:p>
-      <w:pPr>
-        <w:spacing w:line="360" w:lineRule="auto"/>
-        <w:rPr>
-          <w:b/>
-          <w:sz w:val="24"/>
-          <w:szCs w:val="24"/>
-        </w:rPr>
-      </w:pPr>
-      <w:r>
-        <w:rPr>
-          <w:b/>
-          <w:sz w:val="24"/>
-          <w:szCs w:val="24"/>
-        </w:rPr>
-        <w:t>1. lines 87, Please give more information about the full scale-anaerobic digesters&amp;#xff0c; including reactor type, w</w:t>
-      </w:r>
-      <w:r>
-        <w:rPr>
-          <w:b/>
-          <w:sz w:val="24"/>
-          <w:szCs w:val="24"/>
-        </w:rPr>
-        <w:t>orking volume, OLR, HRT and etc</w:t>
-      </w:r>
-      <w:r>
-        <w:rPr>
-          <w:b/>
-          <w:sz w:val="24"/>
-          <w:szCs w:val="24"/>
-        </w:rPr>
-        <w:t>.</w:t>
-      </w:r>
-    </w:p>
-    <w:p>
-      <w:pPr>
-        <w:spacing w:line="360" w:lineRule="auto"/>
-        <w:rPr>
-          <w:b/>
-          <w:sz w:val="24"/>
-          <w:szCs w:val="24"/>
-        </w:rPr>
-      </w:pPr>
-    </w:p>
-    <w:p>
-      <w:pPr>
-        <w:spacing w:line="360" w:lineRule="auto"/>
-        <w:rPr>
-          <w:sz w:val="24"/>
-          <w:szCs w:val="24"/>
-        </w:rPr>
-      </w:pPr>
-      <w:r>
-        <w:rPr>
-          <w:b/>
-          <w:sz w:val="24"/>
-          <w:szCs w:val="24"/>
-        </w:rPr>
-        <w:t>Response:</w:t>
-      </w:r>
-      <w:r>
-        <w:rPr>
-          <w:sz w:val="24"/>
-          <w:szCs w:val="24"/>
-        </w:rPr>
-        <w:t xml:space="preserve"> </w:t>
-      </w:r>
-      <w:r>
-        <w:rPr>
-          <w:sz w:val="24"/>
-          <w:szCs w:val="24"/>
-        </w:rPr>
-        <w:t>We.</w:t>
-      </w:r>
-    </w:p>
-    <w:p>
-      <w:pPr>
-        <w:spacing w:line="360" w:lineRule="auto"/>
-        <w:rPr>
-          <w:b/>
-          <w:sz w:val="24"/>
-          <w:szCs w:val="24"/>
-        </w:rPr>
-      </w:pPr>
-    </w:p>
-    <w:p>
-      <w:pPr>
-        <w:spacing w:line="360" w:lineRule="auto"/>
-        <w:rPr>
-          <w:b/>
-          <w:sz w:val="24"/>
-          <w:szCs w:val="24"/>
-        </w:rPr>
-      </w:pPr>
-      <w:r>
-        <w:rPr>
-          <w:b/>
-          <w:sz w:val="24"/>
-          <w:szCs w:val="24"/>
-        </w:rPr>
-        <w:t>2. Line 97, How does the WWTP achieve the VFA measurement online?</w:t>
-      </w:r>
-    </w:p>
-    <w:p>
-      <w:pPr>
-        <w:spacing w:line="360" w:lineRule="auto"/>
-        <w:rPr>
-          <w:b/>
-          <w:sz w:val="24"/>
-          <w:szCs w:val="24"/>
-        </w:rPr>
-      </w:pPr>
-    </w:p>
-    <w:p>
-      <w:pPr>
-        <w:spacing w:line="360" w:lineRule="auto"/>
-        <w:rPr>
-          <w:sz w:val="24"/>
-          <w:szCs w:val="24"/>
-        </w:rPr>
-      </w:pPr>
-      <w:r>
-        <w:rPr>
-          <w:b/>
-          <w:sz w:val="24"/>
-          <w:szCs w:val="24"/>
-        </w:rPr>
-        <w:t>Response:</w:t>
-      </w:r>
-      <w:r>
-        <w:rPr>
-          <w:sz w:val="24"/>
-          <w:szCs w:val="24"/>
-        </w:rPr>
-        <w:t xml:space="preserve"> </w:t>
-      </w:r>
-      <w:r>
-        <w:rPr>
-          <w:sz w:val="24"/>
-          <w:szCs w:val="24"/>
-        </w:rPr>
-        <w:t>We.</w:t>
-      </w:r>
-    </w:p>
-    <w:p>
-      <w:pPr>
-        <w:spacing w:line="360" w:lineRule="auto"/>
-        <w:rPr>
-          <w:b/>
-          <w:sz w:val="24"/>
-          <w:szCs w:val="24"/>
-        </w:rPr>
-      </w:pPr>
-    </w:p>
-    <w:p>
-      <w:pPr>
-        <w:spacing w:line="360" w:lineRule="auto"/>
-        <w:rPr>
-          <w:rFonts w:hint="eastAsia"/>
-          <w:b/>
-          <w:sz w:val="24"/>
-          <w:szCs w:val="24"/>
-        </w:rPr>
-      </w:pPr>
-    </w:p>
-    <w:p>
-      <w:pPr>
-        <w:spacing w:line="360" w:lineRule="auto"/>
-        <w:rPr>
-          <w:b/>
-          <w:sz w:val="24"/>
-          <w:szCs w:val="24"/>
-        </w:rPr>
-      </w:pPr>
-      <w:r>
-        <w:rPr>
-          <w:b/>
-          <w:sz w:val="24"/>
-          <w:szCs w:val="24"/>
-        </w:rPr>
-        <w:t>3. Line 102, Why not measures the pH value online?</w:t>
-      </w:r>
-    </w:p>
-    <w:p>
-      <w:pPr>
-        <w:spacing w:line="360" w:lineRule="auto"/>
-        <w:rPr>
-          <w:b/>
-          <w:sz w:val="24"/>
-          <w:szCs w:val="24"/>
-        </w:rPr>
-      </w:pPr>
-    </w:p>
-    <w:p>
-      <w:pPr>
-        <w:spacing w:line="360" w:lineRule="auto"/>
-        <w:rPr>
-          <w:b/>
-          <w:sz w:val="24"/>
-          <w:szCs w:val="24"/>
-        </w:rPr>
-      </w:pPr>
-    </w:p>
-    <w:p>
-      <w:pPr>
-        <w:spacing w:line="360" w:lineRule="auto"/>
-        <w:rPr>
-          <w:b/>
-          <w:sz w:val="24"/>
-          <w:szCs w:val="24"/>
-        </w:rPr>
-      </w:pPr>
-      <w:r>
-        <w:rPr>
-          <w:b/>
-          <w:sz w:val="24"/>
-          <w:szCs w:val="24"/>
-        </w:rPr>
-        <w:t>4. Line 138, it could be had better to provide a supplemented figure to describe how functional genes work?</w:t>
-      </w:r>
-    </w:p>
-    <w:p>
-      <w:pPr>
-        <w:spacing w:line="360" w:lineRule="auto"/>
-        <w:rPr>
-          <w:b/>
-          <w:sz w:val="24"/>
-          <w:szCs w:val="24"/>
-        </w:rPr>
-      </w:pPr>
-    </w:p>
-    <w:p>
-      <w:pPr>
-        <w:spacing w:line="360" w:lineRule="auto"/>
-        <w:rPr>
-          <w:b/>
-          <w:sz w:val="24"/>
-          <w:szCs w:val="24"/>
-        </w:rPr>
-      </w:pPr>
-    </w:p>
-    <w:p>
-      <w:pPr>
-        <w:spacing w:line="360" w:lineRule="auto"/>
-        <w:rPr>
-          <w:b/>
-          <w:sz w:val="24"/>
-          <w:szCs w:val="24"/>
-        </w:rPr>
-      </w:pPr>
-    </w:p>
-    <w:p>
-      <w:pPr>
-        <w:spacing w:line="360" w:lineRule="auto"/>
-        <w:rPr>
-          <w:b/>
-          <w:sz w:val="24"/>
-          <w:szCs w:val="24"/>
-        </w:rPr>
-      </w:pPr>
+      <w:r>
+        <w:rPr>
+          <w:sz w:val="24"/>
+          <w:szCs w:val="24"/>
+        </w:rPr>
+        <w:t>hi my name is qiuqiu</w:t>
+      </w:r>
       <w:bookmarkStart w:id="0" w:name="_GoBack"/>
       <w:bookmarkEnd w:id="0"/>
+    </w:p>
+    <w:p>
+      <w:pPr>
+        <w:spacing w:line="360" w:lineRule="auto"/>
+        <w:rPr>
+          <w:b/>
+          <w:sz w:val="24"/>
+          <w:szCs w:val="24"/>
+        </w:rPr>
+      </w:pPr>
+    </w:p>
+    <w:p>
+      <w:pPr>
+        <w:spacing w:line="360" w:lineRule="auto"/>
+        <w:rPr>
+          <w:b/>
+          <w:sz w:val="24"/>
+          <w:szCs w:val="24"/>
+        </w:rPr>
+      </w:pPr>
+      <w:r>
+        <w:rPr>
+          <w:b/>
+          <w:sz w:val="24"/>
+          <w:szCs w:val="24"/>
+        </w:rPr>
+        <w:t xml:space="preserve"> </w:t>
+      </w:r>
+    </w:p>
+    <w:p>
+      <w:pPr>
+        <w:spacing w:line="360" w:lineRule="auto"/>
+        <w:rPr>
+          <w:b/>
+          <w:sz w:val="24"/>
+          <w:szCs w:val="24"/>
+        </w:rPr>
+      </w:pPr>
+      <w:r>
+        <w:rPr>
+          <w:b/>
+          <w:sz w:val="24"/>
+          <w:szCs w:val="24"/>
+        </w:rPr>
+        <w:t>Specific comments</w:t>
+      </w:r>
+    </w:p>
+    <w:p>
+      <w:pPr>
+        <w:spacing w:line="360" w:lineRule="auto"/>
+        <w:rPr>
+          <w:b/>
+          <w:sz w:val="24"/>
+          <w:szCs w:val="24"/>
+        </w:rPr>
+      </w:pPr>
+      <w:r>
+        <w:rPr>
+          <w:b/>
+          <w:sz w:val="24"/>
+          <w:szCs w:val="24"/>
+        </w:rPr>
+        <w:t>1. lines 87, Please give more information about the full scale-anaerobic digesters&amp;#xff0c; including reactor type, w</w:t>
+      </w:r>
+      <w:r>
+        <w:rPr>
+          <w:b/>
+          <w:sz w:val="24"/>
+          <w:szCs w:val="24"/>
+        </w:rPr>
+        <w:t>orking volume, OLR, HRT and etc</w:t>
+      </w:r>
+      <w:r>
+        <w:rPr>
+          <w:b/>
+          <w:sz w:val="24"/>
+          <w:szCs w:val="24"/>
+        </w:rPr>
+        <w:t>.</w:t>
+      </w:r>
+    </w:p>
+    <w:p>
+      <w:pPr>
+        <w:spacing w:line="360" w:lineRule="auto"/>
+        <w:rPr>
+          <w:b/>
+          <w:sz w:val="24"/>
+          <w:szCs w:val="24"/>
+        </w:rPr>
+      </w:pPr>
+    </w:p>
+    <w:p>
+      <w:pPr>
+        <w:spacing w:line="360" w:lineRule="auto"/>
+        <w:rPr>
+          <w:sz w:val="24"/>
+          <w:szCs w:val="24"/>
+        </w:rPr>
+      </w:pPr>
+      <w:r>
+        <w:rPr>
+          <w:b/>
+          <w:sz w:val="24"/>
+          <w:szCs w:val="24"/>
+        </w:rPr>
+        <w:t>Response:</w:t>
+      </w:r>
+      <w:r>
+        <w:rPr>
+          <w:sz w:val="24"/>
+          <w:szCs w:val="24"/>
+        </w:rPr>
+        <w:t xml:space="preserve"> </w:t>
+      </w:r>
+      <w:r>
+        <w:rPr>
+          <w:sz w:val="24"/>
+          <w:szCs w:val="24"/>
+        </w:rPr>
+        <w:t>We.</w:t>
+      </w:r>
+    </w:p>
+    <w:p>
+      <w:pPr>
+        <w:spacing w:line="360" w:lineRule="auto"/>
+        <w:rPr>
+          <w:b/>
+          <w:sz w:val="24"/>
+          <w:szCs w:val="24"/>
+        </w:rPr>
+      </w:pPr>
+    </w:p>
+    <w:p>
+      <w:pPr>
+        <w:spacing w:line="360" w:lineRule="auto"/>
+        <w:rPr>
+          <w:b/>
+          <w:sz w:val="24"/>
+          <w:szCs w:val="24"/>
+        </w:rPr>
+      </w:pPr>
+      <w:r>
+        <w:rPr>
+          <w:b/>
+          <w:sz w:val="24"/>
+          <w:szCs w:val="24"/>
+        </w:rPr>
+        <w:t>2. Line 97, How does the WWTP achieve the VFA measurement online?</w:t>
+      </w:r>
+    </w:p>
+    <w:p>
+      <w:pPr>
+        <w:spacing w:line="360" w:lineRule="auto"/>
+        <w:rPr>
+          <w:b/>
+          <w:sz w:val="24"/>
+          <w:szCs w:val="24"/>
+        </w:rPr>
+      </w:pPr>
+    </w:p>
+    <w:p>
+      <w:pPr>
+        <w:spacing w:line="360" w:lineRule="auto"/>
+        <w:rPr>
+          <w:sz w:val="24"/>
+          <w:szCs w:val="24"/>
+        </w:rPr>
+      </w:pPr>
+      <w:r>
+        <w:rPr>
+          <w:b/>
+          <w:sz w:val="24"/>
+          <w:szCs w:val="24"/>
+        </w:rPr>
+        <w:t>Response:</w:t>
+      </w:r>
+      <w:r>
+        <w:rPr>
+          <w:sz w:val="24"/>
+          <w:szCs w:val="24"/>
+        </w:rPr>
+        <w:t xml:space="preserve"> </w:t>
+      </w:r>
+      <w:r>
+        <w:rPr>
+          <w:sz w:val="24"/>
+          <w:szCs w:val="24"/>
+        </w:rPr>
+        <w:t>We.</w:t>
+      </w:r>
+    </w:p>
+    <w:p>
+      <w:pPr>
+        <w:spacing w:line="360" w:lineRule="auto"/>
+        <w:rPr>
+          <w:b/>
+          <w:sz w:val="24"/>
+          <w:szCs w:val="24"/>
+        </w:rPr>
+      </w:pPr>
+    </w:p>
+    <w:p>
+      <w:pPr>
+        <w:spacing w:line="360" w:lineRule="auto"/>
+        <w:rPr>
+          <w:b/>
+          <w:sz w:val="24"/>
+          <w:szCs w:val="24"/>
+        </w:rPr>
+      </w:pPr>
+    </w:p>
+    <w:p>
+      <w:pPr>
+        <w:spacing w:line="360" w:lineRule="auto"/>
+        <w:rPr>
+          <w:b/>
+          <w:sz w:val="24"/>
+          <w:szCs w:val="24"/>
+        </w:rPr>
+      </w:pPr>
+      <w:r>
+        <w:rPr>
+          <w:b/>
+          <w:sz w:val="24"/>
+          <w:szCs w:val="24"/>
+        </w:rPr>
+        <w:t>3. Line 102, Why not measures the pH value online?</w:t>
+      </w:r>
+    </w:p>
+    <w:p>
+      <w:pPr>
+        <w:spacing w:line="360" w:lineRule="auto"/>
+        <w:rPr>
+          <w:b/>
+          <w:sz w:val="24"/>
+          <w:szCs w:val="24"/>
+        </w:rPr>
+      </w:pPr>
+    </w:p>
+    <w:p>
+      <w:pPr>
+        <w:spacing w:line="360" w:lineRule="auto"/>
+        <w:rPr>
+          <w:b/>
+          <w:sz w:val="24"/>
+          <w:szCs w:val="24"/>
+        </w:rPr>
+      </w:pPr>
+    </w:p>
+    <w:p>
+      <w:pPr>
+        <w:spacing w:line="360" w:lineRule="auto"/>
+        <w:rPr>
+          <w:b/>
+          <w:sz w:val="24"/>
+          <w:szCs w:val="24"/>
+        </w:rPr>
+      </w:pPr>
+      <w:r>
+        <w:rPr>
+          <w:b/>
+          <w:sz w:val="24"/>
+          <w:szCs w:val="24"/>
+        </w:rPr>
+        <w:t>4. Line 138, it could be had better to provide a supplemented figure to describe how functional genes work?</w:t>
+      </w:r>
+    </w:p>
+    <w:p>
+      <w:pPr>
+        <w:spacing w:line="360" w:lineRule="auto"/>
+        <w:rPr>
+          <w:b/>
+          <w:sz w:val="24"/>
+          <w:szCs w:val="24"/>
+        </w:rPr>
+      </w:pPr>
+    </w:p>
+    <w:p>
+      <w:pPr>
+        <w:spacing w:line="360" w:lineRule="auto"/>
+        <w:rPr>
+          <w:b/>
+          <w:sz w:val="24"/>
+          <w:szCs w:val="24"/>
+        </w:rPr>
+      </w:pPr>
+    </w:p>
+    <w:p>
+      <w:pPr>
+        <w:spacing w:line="360" w:lineRule="auto"/>
+        <w:rPr>
+          <w:b/>
+          <w:sz w:val="24"/>
+          <w:szCs w:val="24"/>
+        </w:rPr>
+      </w:pPr>
+    </w:p>
+    <w:p>
+      <w:pPr>
+        <w:spacing w:line="360" w:lineRule="auto"/>
+        <w:rPr>
+          <w:b/>
+          <w:sz w:val="24"/>
+          <w:szCs w:val="24"/>
+        </w:rPr>
+      </w:pPr>
       <w:r>
         <w:rPr>
           <w:b/>
@@ -1782,7 +1788,6 @@
       <w:pPr>
         <w:spacing w:line="360" w:lineRule="auto"/>
         <w:rPr>
-          <w:rFonts w:hint="eastAsia"/>
           <w:b/>
           <w:sz w:val="24"/>
           <w:szCs w:val="24"/>
@@ -4766,7 +4771,7 @@
 </file>
 
 <file path=word/endnotes.xml><?xml version="1.0" encoding="utf-8"?>
-<w:endnotes xmlns:wpc="http://schemas.microsoft.com/office/word/2010/wordprocessingCanvas" xmlns:cx="http://schemas.microsoft.com/office/drawing/2014/chartex" xmlns:mc="http://schemas.openxmlformats.org/markup-compatibility/2006" xmlns:o="urn:schemas-microsoft-com:office:office" xmlns:r="http://schemas.openxmlformats.org/officeDocument/2006/relationships" xmlns:m="http://schemas.openxmlformats.org/officeDocument/2006/math" xmlns:v="urn:schemas-microsoft-com:vml" xmlns:wp14="http://schemas.microsoft.com/office/word/2010/wordprocessingDrawing" xmlns:wp="http://schemas.openxmlformats.org/drawingml/2006/wordprocessingDrawing" xmlns:w10="urn:schemas-microsoft-com:office:word" xmlns:w="http://schemas.openxmlformats.org/wordprocessingml/2006/main" xmlns:w14="http://schemas.microsoft.com/office/word/2010/wordml" xmlns:w15="http://schemas.microsoft.com/office/word/2012/wordml" xmlns:w16se="http://schemas.microsoft.com/office/word/2015/wordml/symex" xmlns:wpg="http://schemas.microsoft.com/office/word/2010/wordprocessingGroup" xmlns:wpi="http://schemas.microsoft.com/office/word/2010/wordprocessingInk" xmlns:wne="http://schemas.microsoft.com/office/word/2006/wordml" xmlns:wps="http://schemas.microsoft.com/office/word/2010/wordprocessingShape" mc:Ignorable="w14 w15 w16se wp14">
+<w:endnotes xmlns:wpc="http://schemas.microsoft.com/office/word/2010/wordprocessingCanvas" xmlns:mo="http://schemas.microsoft.com/office/mac/office/2008/main" xmlns:mc="http://schemas.openxmlformats.org/markup-compatibility/2006" xmlns:mv="urn:schemas-microsoft-com:mac:vml" xmlns:o="urn:schemas-microsoft-com:office:office" xmlns:r="http://schemas.openxmlformats.org/officeDocument/2006/relationships" xmlns:m="http://schemas.openxmlformats.org/officeDocument/2006/math" xmlns:v="urn:schemas-microsoft-com:vml" xmlns:wp14="http://schemas.microsoft.com/office/word/2010/wordprocessingDrawing" xmlns:wp="http://schemas.openxmlformats.org/drawingml/2006/wordprocessingDrawing" xmlns:w10="urn:schemas-microsoft-com:office:word" xmlns:w="http://schemas.openxmlformats.org/wordprocessingml/2006/main" xmlns:w14="http://schemas.microsoft.com/office/word/2010/wordml" xmlns:w15="http://schemas.microsoft.com/office/word/2012/wordml" xmlns:wpg="http://schemas.microsoft.com/office/word/2010/wordprocessingGroup" xmlns:wpi="http://schemas.microsoft.com/office/word/2010/wordprocessingInk" xmlns:wne="http://schemas.microsoft.com/office/word/2006/wordml" xmlns:wps="http://schemas.microsoft.com/office/word/2010/wordprocessingShape" mc:Ignorable="w14 w15 wp14">
   <w:endnote w:type="separator" w:id="-1">
     <w:p>
       <w:r>
@@ -4785,7 +4790,7 @@
 </file>
 
 <file path=word/footer1.xml><?xml version="1.0" encoding="utf-8"?>
-<w:ftr xmlns:wpc="http://schemas.microsoft.com/office/word/2010/wordprocessingCanvas" xmlns:cx="http://schemas.microsoft.com/office/drawing/2014/chartex" xmlns:mc="http://schemas.openxmlformats.org/markup-compatibility/2006" xmlns:o="urn:schemas-microsoft-com:office:office" xmlns:r="http://schemas.openxmlformats.org/officeDocument/2006/relationships" xmlns:m="http://schemas.openxmlformats.org/officeDocument/2006/math" xmlns:v="urn:schemas-microsoft-com:vml" xmlns:wp14="http://schemas.microsoft.com/office/word/2010/wordprocessingDrawing" xmlns:wp="http://schemas.openxmlformats.org/drawingml/2006/wordprocessingDrawing" xmlns:w10="urn:schemas-microsoft-com:office:word" xmlns:w="http://schemas.openxmlformats.org/wordprocessingml/2006/main" xmlns:w14="http://schemas.microsoft.com/office/word/2010/wordml" xmlns:w15="http://schemas.microsoft.com/office/word/2012/wordml" xmlns:w16se="http://schemas.microsoft.com/office/word/2015/wordml/symex" xmlns:wpg="http://schemas.microsoft.com/office/word/2010/wordprocessingGroup" xmlns:wpi="http://schemas.microsoft.com/office/word/2010/wordprocessingInk" xmlns:wne="http://schemas.microsoft.com/office/word/2006/wordml" xmlns:wps="http://schemas.microsoft.com/office/word/2010/wordprocessingShape" mc:Ignorable="w14 w15 w16se wp14">
+<w:ftr xmlns:wpc="http://schemas.microsoft.com/office/word/2010/wordprocessingCanvas" xmlns:mo="http://schemas.microsoft.com/office/mac/office/2008/main" xmlns:mc="http://schemas.openxmlformats.org/markup-compatibility/2006" xmlns:mv="urn:schemas-microsoft-com:mac:vml" xmlns:o="urn:schemas-microsoft-com:office:office" xmlns:r="http://schemas.openxmlformats.org/officeDocument/2006/relationships" xmlns:m="http://schemas.openxmlformats.org/officeDocument/2006/math" xmlns:v="urn:schemas-microsoft-com:vml" xmlns:wp14="http://schemas.microsoft.com/office/word/2010/wordprocessingDrawing" xmlns:wp="http://schemas.openxmlformats.org/drawingml/2006/wordprocessingDrawing" xmlns:w10="urn:schemas-microsoft-com:office:word" xmlns:w="http://schemas.openxmlformats.org/wordprocessingml/2006/main" xmlns:w14="http://schemas.microsoft.com/office/word/2010/wordml" xmlns:w15="http://schemas.microsoft.com/office/word/2012/wordml" xmlns:wpg="http://schemas.microsoft.com/office/word/2010/wordprocessingGroup" xmlns:wpi="http://schemas.microsoft.com/office/word/2010/wordprocessingInk" xmlns:wne="http://schemas.microsoft.com/office/word/2006/wordml" xmlns:wps="http://schemas.microsoft.com/office/word/2010/wordprocessingShape" mc:Ignorable="w14 w15 wp14 mv">
   <w:p>
     <w:pPr>
       <w:pStyle w:val="ab"/>
@@ -4823,7 +4828,7 @@
 </file>
 
 <file path=word/footer2.xml><?xml version="1.0" encoding="utf-8"?>
-<w:ftr xmlns:wpc="http://schemas.microsoft.com/office/word/2010/wordprocessingCanvas" xmlns:cx="http://schemas.microsoft.com/office/drawing/2014/chartex" xmlns:mc="http://schemas.openxmlformats.org/markup-compatibility/2006" xmlns:o="urn:schemas-microsoft-com:office:office" xmlns:r="http://schemas.openxmlformats.org/officeDocument/2006/relationships" xmlns:m="http://schemas.openxmlformats.org/officeDocument/2006/math" xmlns:v="urn:schemas-microsoft-com:vml" xmlns:wp14="http://schemas.microsoft.com/office/word/2010/wordprocessingDrawing" xmlns:wp="http://schemas.openxmlformats.org/drawingml/2006/wordprocessingDrawing" xmlns:w10="urn:schemas-microsoft-com:office:word" xmlns:w="http://schemas.openxmlformats.org/wordprocessingml/2006/main" xmlns:w14="http://schemas.microsoft.com/office/word/2010/wordml" xmlns:w15="http://schemas.microsoft.com/office/word/2012/wordml" xmlns:w16se="http://schemas.microsoft.com/office/word/2015/wordml/symex" xmlns:wpg="http://schemas.microsoft.com/office/word/2010/wordprocessingGroup" xmlns:wpi="http://schemas.microsoft.com/office/word/2010/wordprocessingInk" xmlns:wne="http://schemas.microsoft.com/office/word/2006/wordml" xmlns:wps="http://schemas.microsoft.com/office/word/2010/wordprocessingShape" mc:Ignorable="w14 w15 w16se wp14">
+<w:ftr xmlns:wpc="http://schemas.microsoft.com/office/word/2010/wordprocessingCanvas" xmlns:mo="http://schemas.microsoft.com/office/mac/office/2008/main" xmlns:mc="http://schemas.openxmlformats.org/markup-compatibility/2006" xmlns:mv="urn:schemas-microsoft-com:mac:vml" xmlns:o="urn:schemas-microsoft-com:office:office" xmlns:r="http://schemas.openxmlformats.org/officeDocument/2006/relationships" xmlns:m="http://schemas.openxmlformats.org/officeDocument/2006/math" xmlns:v="urn:schemas-microsoft-com:vml" xmlns:wp14="http://schemas.microsoft.com/office/word/2010/wordprocessingDrawing" xmlns:wp="http://schemas.openxmlformats.org/drawingml/2006/wordprocessingDrawing" xmlns:w10="urn:schemas-microsoft-com:office:word" xmlns:w="http://schemas.openxmlformats.org/wordprocessingml/2006/main" xmlns:w14="http://schemas.microsoft.com/office/word/2010/wordml" xmlns:w15="http://schemas.microsoft.com/office/word/2012/wordml" xmlns:wpg="http://schemas.microsoft.com/office/word/2010/wordprocessingGroup" xmlns:wpi="http://schemas.microsoft.com/office/word/2010/wordprocessingInk" xmlns:wne="http://schemas.microsoft.com/office/word/2006/wordml" xmlns:wps="http://schemas.microsoft.com/office/word/2010/wordprocessingShape" mc:Ignorable="w14 w15 wp14 mv">
   <w:p>
     <w:pPr>
       <w:pStyle w:val="ab"/>
@@ -4842,7 +4847,7 @@
       <w:rPr>
         <w:noProof/>
       </w:rPr>
-      <w:t>5</w:t>
+      <w:t>1</w:t>
     </w:r>
     <w:r>
       <w:rPr>
@@ -4861,7 +4866,7 @@
 </file>
 
 <file path=word/footer3.xml><?xml version="1.0" encoding="utf-8"?>
-<w:ftr xmlns:wpc="http://schemas.microsoft.com/office/word/2010/wordprocessingCanvas" xmlns:cx="http://schemas.microsoft.com/office/drawing/2014/chartex" xmlns:mc="http://schemas.openxmlformats.org/markup-compatibility/2006" xmlns:o="urn:schemas-microsoft-com:office:office" xmlns:r="http://schemas.openxmlformats.org/officeDocument/2006/relationships" xmlns:m="http://schemas.openxmlformats.org/officeDocument/2006/math" xmlns:v="urn:schemas-microsoft-com:vml" xmlns:wp14="http://schemas.microsoft.com/office/word/2010/wordprocessingDrawing" xmlns:wp="http://schemas.openxmlformats.org/drawingml/2006/wordprocessingDrawing" xmlns:w10="urn:schemas-microsoft-com:office:word" xmlns:w="http://schemas.openxmlformats.org/wordprocessingml/2006/main" xmlns:w14="http://schemas.microsoft.com/office/word/2010/wordml" xmlns:w15="http://schemas.microsoft.com/office/word/2012/wordml" xmlns:w16se="http://schemas.microsoft.com/office/word/2015/wordml/symex" xmlns:wpg="http://schemas.microsoft.com/office/word/2010/wordprocessingGroup" xmlns:wpi="http://schemas.microsoft.com/office/word/2010/wordprocessingInk" xmlns:wne="http://schemas.microsoft.com/office/word/2006/wordml" xmlns:wps="http://schemas.microsoft.com/office/word/2010/wordprocessingShape" mc:Ignorable="w14 w15 w16se wp14">
+<w:ftr xmlns:wpc="http://schemas.microsoft.com/office/word/2010/wordprocessingCanvas" xmlns:mo="http://schemas.microsoft.com/office/mac/office/2008/main" xmlns:mc="http://schemas.openxmlformats.org/markup-compatibility/2006" xmlns:mv="urn:schemas-microsoft-com:mac:vml" xmlns:o="urn:schemas-microsoft-com:office:office" xmlns:r="http://schemas.openxmlformats.org/officeDocument/2006/relationships" xmlns:m="http://schemas.openxmlformats.org/officeDocument/2006/math" xmlns:v="urn:schemas-microsoft-com:vml" xmlns:wp14="http://schemas.microsoft.com/office/word/2010/wordprocessingDrawing" xmlns:wp="http://schemas.openxmlformats.org/drawingml/2006/wordprocessingDrawing" xmlns:w10="urn:schemas-microsoft-com:office:word" xmlns:w="http://schemas.openxmlformats.org/wordprocessingml/2006/main" xmlns:w14="http://schemas.microsoft.com/office/word/2010/wordml" xmlns:w15="http://schemas.microsoft.com/office/word/2012/wordml" xmlns:wpg="http://schemas.microsoft.com/office/word/2010/wordprocessingGroup" xmlns:wpi="http://schemas.microsoft.com/office/word/2010/wordprocessingInk" xmlns:wne="http://schemas.microsoft.com/office/word/2006/wordml" xmlns:wps="http://schemas.microsoft.com/office/word/2010/wordprocessingShape" mc:Ignorable="w14 w15 wp14 mv">
   <w:p>
     <w:pPr>
       <w:pStyle w:val="ab"/>
@@ -4884,7 +4889,7 @@
 </file>
 
 <file path=word/footnotes.xml><?xml version="1.0" encoding="utf-8"?>
-<w:footnotes xmlns:wpc="http://schemas.microsoft.com/office/word/2010/wordprocessingCanvas" xmlns:cx="http://schemas.microsoft.com/office/drawing/2014/chartex" xmlns:mc="http://schemas.openxmlformats.org/markup-compatibility/2006" xmlns:o="urn:schemas-microsoft-com:office:office" xmlns:r="http://schemas.openxmlformats.org/officeDocument/2006/relationships" xmlns:m="http://schemas.openxmlformats.org/officeDocument/2006/math" xmlns:v="urn:schemas-microsoft-com:vml" xmlns:wp14="http://schemas.microsoft.com/office/word/2010/wordprocessingDrawing" xmlns:wp="http://schemas.openxmlformats.org/drawingml/2006/wordprocessingDrawing" xmlns:w10="urn:schemas-microsoft-com:office:word" xmlns:w="http://schemas.openxmlformats.org/wordprocessingml/2006/main" xmlns:w14="http://schemas.microsoft.com/office/word/2010/wordml" xmlns:w15="http://schemas.microsoft.com/office/word/2012/wordml" xmlns:w16se="http://schemas.microsoft.com/office/word/2015/wordml/symex" xmlns:wpg="http://schemas.microsoft.com/office/word/2010/wordprocessingGroup" xmlns:wpi="http://schemas.microsoft.com/office/word/2010/wordprocessingInk" xmlns:wne="http://schemas.microsoft.com/office/word/2006/wordml" xmlns:wps="http://schemas.microsoft.com/office/word/2010/wordprocessingShape" mc:Ignorable="w14 w15 w16se wp14">
+<w:footnotes xmlns:wpc="http://schemas.microsoft.com/office/word/2010/wordprocessingCanvas" xmlns:mo="http://schemas.microsoft.com/office/mac/office/2008/main" xmlns:mc="http://schemas.openxmlformats.org/markup-compatibility/2006" xmlns:mv="urn:schemas-microsoft-com:mac:vml" xmlns:o="urn:schemas-microsoft-com:office:office" xmlns:r="http://schemas.openxmlformats.org/officeDocument/2006/relationships" xmlns:m="http://schemas.openxmlformats.org/officeDocument/2006/math" xmlns:v="urn:schemas-microsoft-com:vml" xmlns:wp14="http://schemas.microsoft.com/office/word/2010/wordprocessingDrawing" xmlns:wp="http://schemas.openxmlformats.org/drawingml/2006/wordprocessingDrawing" xmlns:w10="urn:schemas-microsoft-com:office:word" xmlns:w="http://schemas.openxmlformats.org/wordprocessingml/2006/main" xmlns:w14="http://schemas.microsoft.com/office/word/2010/wordml" xmlns:w15="http://schemas.microsoft.com/office/word/2012/wordml" xmlns:wpg="http://schemas.microsoft.com/office/word/2010/wordprocessingGroup" xmlns:wpi="http://schemas.microsoft.com/office/word/2010/wordprocessingInk" xmlns:wne="http://schemas.microsoft.com/office/word/2006/wordml" xmlns:wps="http://schemas.microsoft.com/office/word/2010/wordprocessingShape" mc:Ignorable="w14 w15 wp14">
   <w:footnote w:type="separator" w:id="-1">
     <w:p>
       <w:r>
@@ -4903,7 +4908,7 @@
 </file>
 
 <file path=word/header1.xml><?xml version="1.0" encoding="utf-8"?>
-<w:hdr xmlns:wpc="http://schemas.microsoft.com/office/word/2010/wordprocessingCanvas" xmlns:cx="http://schemas.microsoft.com/office/drawing/2014/chartex" xmlns:mc="http://schemas.openxmlformats.org/markup-compatibility/2006" xmlns:o="urn:schemas-microsoft-com:office:office" xmlns:r="http://schemas.openxmlformats.org/officeDocument/2006/relationships" xmlns:m="http://schemas.openxmlformats.org/officeDocument/2006/math" xmlns:v="urn:schemas-microsoft-com:vml" xmlns:wp14="http://schemas.microsoft.com/office/word/2010/wordprocessingDrawing" xmlns:wp="http://schemas.openxmlformats.org/drawingml/2006/wordprocessingDrawing" xmlns:w10="urn:schemas-microsoft-com:office:word" xmlns:w="http://schemas.openxmlformats.org/wordprocessingml/2006/main" xmlns:w14="http://schemas.microsoft.com/office/word/2010/wordml" xmlns:w15="http://schemas.microsoft.com/office/word/2012/wordml" xmlns:w16se="http://schemas.microsoft.com/office/word/2015/wordml/symex" xmlns:wpg="http://schemas.microsoft.com/office/word/2010/wordprocessingGroup" xmlns:wpi="http://schemas.microsoft.com/office/word/2010/wordprocessingInk" xmlns:wne="http://schemas.microsoft.com/office/word/2006/wordml" xmlns:wps="http://schemas.microsoft.com/office/word/2010/wordprocessingShape" mc:Ignorable="w14 w15 w16se wp14">
+<w:hdr xmlns:wpc="http://schemas.microsoft.com/office/word/2010/wordprocessingCanvas" xmlns:mo="http://schemas.microsoft.com/office/mac/office/2008/main" xmlns:mc="http://schemas.openxmlformats.org/markup-compatibility/2006" xmlns:mv="urn:schemas-microsoft-com:mac:vml" xmlns:o="urn:schemas-microsoft-com:office:office" xmlns:r="http://schemas.openxmlformats.org/officeDocument/2006/relationships" xmlns:m="http://schemas.openxmlformats.org/officeDocument/2006/math" xmlns:v="urn:schemas-microsoft-com:vml" xmlns:wp14="http://schemas.microsoft.com/office/word/2010/wordprocessingDrawing" xmlns:wp="http://schemas.openxmlformats.org/drawingml/2006/wordprocessingDrawing" xmlns:w10="urn:schemas-microsoft-com:office:word" xmlns:w="http://schemas.openxmlformats.org/wordprocessingml/2006/main" xmlns:w14="http://schemas.microsoft.com/office/word/2010/wordml" xmlns:w15="http://schemas.microsoft.com/office/word/2012/wordml" xmlns:wpg="http://schemas.microsoft.com/office/word/2010/wordprocessingGroup" xmlns:wpi="http://schemas.microsoft.com/office/word/2010/wordprocessingInk" xmlns:wne="http://schemas.microsoft.com/office/word/2006/wordml" xmlns:wps="http://schemas.microsoft.com/office/word/2010/wordprocessingShape" mc:Ignorable="w14 w15 wp14 mv">
   <w:p>
     <w:pPr>
       <w:pStyle w:val="ae"/>
@@ -4941,7 +4946,7 @@
 </file>
 
 <file path=word/header2.xml><?xml version="1.0" encoding="utf-8"?>
-<w:hdr xmlns:wpc="http://schemas.microsoft.com/office/word/2010/wordprocessingCanvas" xmlns:cx="http://schemas.microsoft.com/office/drawing/2014/chartex" xmlns:mc="http://schemas.openxmlformats.org/markup-compatibility/2006" xmlns:o="urn:schemas-microsoft-com:office:office" xmlns:r="http://schemas.openxmlformats.org/officeDocument/2006/relationships" xmlns:m="http://schemas.openxmlformats.org/officeDocument/2006/math" xmlns:v="urn:schemas-microsoft-com:vml" xmlns:wp14="http://schemas.microsoft.com/office/word/2010/wordprocessingDrawing" xmlns:wp="http://schemas.openxmlformats.org/drawingml/2006/wordprocessingDrawing" xmlns:w10="urn:schemas-microsoft-com:office:word" xmlns:w="http://schemas.openxmlformats.org/wordprocessingml/2006/main" xmlns:w14="http://schemas.microsoft.com/office/word/2010/wordml" xmlns:w15="http://schemas.microsoft.com/office/word/2012/wordml" xmlns:w16se="http://schemas.microsoft.com/office/word/2015/wordml/symex" xmlns:wpg="http://schemas.microsoft.com/office/word/2010/wordprocessingGroup" xmlns:wpi="http://schemas.microsoft.com/office/word/2010/wordprocessingInk" xmlns:wne="http://schemas.microsoft.com/office/word/2006/wordml" xmlns:wps="http://schemas.microsoft.com/office/word/2010/wordprocessingShape" mc:Ignorable="w14 w15 w16se wp14">
+<w:hdr xmlns:wpc="http://schemas.microsoft.com/office/word/2010/wordprocessingCanvas" xmlns:mo="http://schemas.microsoft.com/office/mac/office/2008/main" xmlns:mc="http://schemas.openxmlformats.org/markup-compatibility/2006" xmlns:mv="urn:schemas-microsoft-com:mac:vml" xmlns:o="urn:schemas-microsoft-com:office:office" xmlns:r="http://schemas.openxmlformats.org/officeDocument/2006/relationships" xmlns:m="http://schemas.openxmlformats.org/officeDocument/2006/math" xmlns:v="urn:schemas-microsoft-com:vml" xmlns:wp14="http://schemas.microsoft.com/office/word/2010/wordprocessingDrawing" xmlns:wp="http://schemas.openxmlformats.org/drawingml/2006/wordprocessingDrawing" xmlns:w10="urn:schemas-microsoft-com:office:word" xmlns:w="http://schemas.openxmlformats.org/wordprocessingml/2006/main" xmlns:w14="http://schemas.microsoft.com/office/word/2010/wordml" xmlns:w15="http://schemas.microsoft.com/office/word/2012/wordml" xmlns:wpg="http://schemas.microsoft.com/office/word/2010/wordprocessingGroup" xmlns:wpi="http://schemas.microsoft.com/office/word/2010/wordprocessingInk" xmlns:wne="http://schemas.microsoft.com/office/word/2006/wordml" xmlns:wps="http://schemas.microsoft.com/office/word/2010/wordprocessingShape" mc:Ignorable="w14 w15 wp14 mv">
   <w:p>
     <w:pPr>
       <w:pStyle w:val="ae"/>
@@ -5013,7 +5018,7 @@
 </file>
 
 <file path=word/header3.xml><?xml version="1.0" encoding="utf-8"?>
-<w:hdr xmlns:wpc="http://schemas.microsoft.com/office/word/2010/wordprocessingCanvas" xmlns:cx="http://schemas.microsoft.com/office/drawing/2014/chartex" xmlns:mc="http://schemas.openxmlformats.org/markup-compatibility/2006" xmlns:o="urn:schemas-microsoft-com:office:office" xmlns:r="http://schemas.openxmlformats.org/officeDocument/2006/relationships" xmlns:m="http://schemas.openxmlformats.org/officeDocument/2006/math" xmlns:v="urn:schemas-microsoft-com:vml" xmlns:wp14="http://schemas.microsoft.com/office/word/2010/wordprocessingDrawing" xmlns:wp="http://schemas.openxmlformats.org/drawingml/2006/wordprocessingDrawing" xmlns:w10="urn:schemas-microsoft-com:office:word" xmlns:w="http://schemas.openxmlformats.org/wordprocessingml/2006/main" xmlns:w14="http://schemas.microsoft.com/office/word/2010/wordml" xmlns:w15="http://schemas.microsoft.com/office/word/2012/wordml" xmlns:w16se="http://schemas.microsoft.com/office/word/2015/wordml/symex" xmlns:wpg="http://schemas.microsoft.com/office/word/2010/wordprocessingGroup" xmlns:wpi="http://schemas.microsoft.com/office/word/2010/wordprocessingInk" xmlns:wne="http://schemas.microsoft.com/office/word/2006/wordml" xmlns:wps="http://schemas.microsoft.com/office/word/2010/wordprocessingShape" mc:Ignorable="w14 w15 w16se wp14">
+<w:hdr xmlns:wpc="http://schemas.microsoft.com/office/word/2010/wordprocessingCanvas" xmlns:mo="http://schemas.microsoft.com/office/mac/office/2008/main" xmlns:mc="http://schemas.openxmlformats.org/markup-compatibility/2006" xmlns:mv="urn:schemas-microsoft-com:mac:vml" xmlns:o="urn:schemas-microsoft-com:office:office" xmlns:r="http://schemas.openxmlformats.org/officeDocument/2006/relationships" xmlns:m="http://schemas.openxmlformats.org/officeDocument/2006/math" xmlns:v="urn:schemas-microsoft-com:vml" xmlns:wp14="http://schemas.microsoft.com/office/word/2010/wordprocessingDrawing" xmlns:wp="http://schemas.openxmlformats.org/drawingml/2006/wordprocessingDrawing" xmlns:w10="urn:schemas-microsoft-com:office:word" xmlns:w="http://schemas.openxmlformats.org/wordprocessingml/2006/main" xmlns:w14="http://schemas.microsoft.com/office/word/2010/wordml" xmlns:w15="http://schemas.microsoft.com/office/word/2012/wordml" xmlns:wpg="http://schemas.microsoft.com/office/word/2010/wordprocessingGroup" xmlns:wpi="http://schemas.microsoft.com/office/word/2010/wordprocessingInk" xmlns:wne="http://schemas.microsoft.com/office/word/2006/wordml" xmlns:wps="http://schemas.microsoft.com/office/word/2010/wordprocessingShape" mc:Ignorable="w14 w15 wp14 mv">
   <w:p>
     <w:pPr>
       <w:pStyle w:val="ae"/>
@@ -5036,8 +5041,8 @@
 </file>
 
 <file path=word/numbering.xml><?xml version="1.0" encoding="utf-8"?>
-<w:numbering xmlns:wpc="http://schemas.microsoft.com/office/word/2010/wordprocessingCanvas" xmlns:cx="http://schemas.microsoft.com/office/drawing/2014/chartex" xmlns:mc="http://schemas.openxmlformats.org/markup-compatibility/2006" xmlns:o="urn:schemas-microsoft-com:office:office" xmlns:r="http://schemas.openxmlformats.org/officeDocument/2006/relationships" xmlns:m="http://schemas.openxmlformats.org/officeDocument/2006/math" xmlns:v="urn:schemas-microsoft-com:vml" xmlns:wp14="http://schemas.microsoft.com/office/word/2010/wordprocessingDrawing" xmlns:wp="http://schemas.openxmlformats.org/drawingml/2006/wordprocessingDrawing" xmlns:w10="urn:schemas-microsoft-com:office:word" xmlns:w="http://schemas.openxmlformats.org/wordprocessingml/2006/main" xmlns:w14="http://schemas.microsoft.com/office/word/2010/wordml" xmlns:w15="http://schemas.microsoft.com/office/word/2012/wordml" xmlns:w16se="http://schemas.microsoft.com/office/word/2015/wordml/symex" xmlns:wpg="http://schemas.microsoft.com/office/word/2010/wordprocessingGroup" xmlns:wpi="http://schemas.microsoft.com/office/word/2010/wordprocessingInk" xmlns:wne="http://schemas.microsoft.com/office/word/2006/wordml" xmlns:wps="http://schemas.microsoft.com/office/word/2010/wordprocessingShape" mc:Ignorable="w14 w15 w16se wp14">
-  <w:abstractNum w:abstractNumId="0" w15:restartNumberingAfterBreak="0">
+<w:numbering xmlns:wpc="http://schemas.microsoft.com/office/word/2010/wordprocessingCanvas" xmlns:mo="http://schemas.microsoft.com/office/mac/office/2008/main" xmlns:mc="http://schemas.openxmlformats.org/markup-compatibility/2006" xmlns:mv="urn:schemas-microsoft-com:mac:vml" xmlns:o="urn:schemas-microsoft-com:office:office" xmlns:r="http://schemas.openxmlformats.org/officeDocument/2006/relationships" xmlns:m="http://schemas.openxmlformats.org/officeDocument/2006/math" xmlns:v="urn:schemas-microsoft-com:vml" xmlns:wp14="http://schemas.microsoft.com/office/word/2010/wordprocessingDrawing" xmlns:wp="http://schemas.openxmlformats.org/drawingml/2006/wordprocessingDrawing" xmlns:w10="urn:schemas-microsoft-com:office:word" xmlns:w="http://schemas.openxmlformats.org/wordprocessingml/2006/main" xmlns:w14="http://schemas.microsoft.com/office/word/2010/wordml" xmlns:w15="http://schemas.microsoft.com/office/word/2012/wordml" xmlns:wpg="http://schemas.microsoft.com/office/word/2010/wordprocessingGroup" xmlns:wpi="http://schemas.microsoft.com/office/word/2010/wordprocessingInk" xmlns:wne="http://schemas.microsoft.com/office/word/2006/wordml" xmlns:wps="http://schemas.microsoft.com/office/word/2010/wordprocessingShape" mc:Ignorable="w14 w15 wp14">
+  <w:abstractNum w:abstractNumId="0">
     <w:nsid w:val="FFFFFF1D"/>
     <w:multiLevelType w:val="multilevel"/>
     <w:tmpl w:val="50B8FDF0"/>
@@ -5177,7 +5182,7 @@
       </w:rPr>
     </w:lvl>
   </w:abstractNum>
-  <w:abstractNum w:abstractNumId="1" w15:restartNumberingAfterBreak="0">
+  <w:abstractNum w:abstractNumId="1">
     <w:nsid w:val="68E4422F"/>
     <w:multiLevelType w:val="hybridMultilevel"/>
     <w:tmpl w:val="EA06AD48"/>
@@ -5276,7 +5281,7 @@
 </file>
 
 <file path=word/styles.xml><?xml version="1.0" encoding="utf-8"?>
-<w:styles xmlns:mc="http://schemas.openxmlformats.org/markup-compatibility/2006" xmlns:r="http://schemas.openxmlformats.org/officeDocument/2006/relationships" xmlns:w="http://schemas.openxmlformats.org/wordprocessingml/2006/main" xmlns:w14="http://schemas.microsoft.com/office/word/2010/wordml" xmlns:w15="http://schemas.microsoft.com/office/word/2012/wordml" xmlns:w16se="http://schemas.microsoft.com/office/word/2015/wordml/symex" mc:Ignorable="w14 w15 w16se">
+<w:styles xmlns:mc="http://schemas.openxmlformats.org/markup-compatibility/2006" xmlns:r="http://schemas.openxmlformats.org/officeDocument/2006/relationships" xmlns:w="http://schemas.openxmlformats.org/wordprocessingml/2006/main" xmlns:w14="http://schemas.microsoft.com/office/word/2010/wordml" xmlns:w15="http://schemas.microsoft.com/office/word/2012/wordml" mc:Ignorable="w14 w15">
   <w:docDefaults>
     <w:rPrDefault>
       <w:rPr>
@@ -5286,7 +5291,7 @@
     </w:rPrDefault>
     <w:pPrDefault/>
   </w:docDefaults>
-  <w:latentStyles w:defLockedState="0" w:defUIPriority="0" w:defSemiHidden="0" w:defUnhideWhenUsed="0" w:defQFormat="0" w:count="371">
+  <w:latentStyles w:defLockedState="0" w:defUIPriority="0" w:defSemiHidden="0" w:defUnhideWhenUsed="0" w:defQFormat="0" w:count="382">
     <w:lsdException w:name="Normal" w:qFormat="1"/>
     <w:lsdException w:name="heading 1" w:qFormat="1"/>
     <w:lsdException w:name="heading 2" w:qFormat="1"/>
@@ -5386,7 +5391,6 @@
     <w:lsdException w:name="HTML Sample" w:semiHidden="1" w:unhideWhenUsed="1"/>
     <w:lsdException w:name="HTML Typewriter" w:semiHidden="1" w:unhideWhenUsed="1"/>
     <w:lsdException w:name="HTML Variable" w:semiHidden="1" w:unhideWhenUsed="1"/>
-    <w:lsdException w:name="Normal Table" w:semiHidden="1" w:unhideWhenUsed="1"/>
     <w:lsdException w:name="annotation subject" w:semiHidden="1" w:unhideWhenUsed="1"/>
     <w:lsdException w:name="No List" w:semiHidden="1" w:unhideWhenUsed="1"/>
     <w:lsdException w:name="Outline List 1" w:semiHidden="1" w:unhideWhenUsed="1"/>
@@ -5432,10 +5436,8 @@
     <w:lsdException w:name="Table Subtle 1" w:semiHidden="1" w:unhideWhenUsed="1"/>
     <w:lsdException w:name="Table Subtle 2" w:semiHidden="1" w:unhideWhenUsed="1"/>
     <w:lsdException w:name="Table Web 1" w:semiHidden="1" w:unhideWhenUsed="1"/>
-    <w:lsdException w:name="Table Web 2" w:semiHidden="1" w:unhideWhenUsed="1"/>
     <w:lsdException w:name="Table Web 3" w:semiHidden="1" w:unhideWhenUsed="1"/>
     <w:lsdException w:name="Balloon Text" w:semiHidden="1" w:unhideWhenUsed="1"/>
-    <w:lsdException w:name="Table Theme" w:semiHidden="1" w:unhideWhenUsed="1"/>
     <w:lsdException w:name="Placeholder Text" w:semiHidden="1" w:uiPriority="99"/>
     <w:lsdException w:name="No Spacing" w:uiPriority="1" w:qFormat="1"/>
     <w:lsdException w:name="Light Shading" w:uiPriority="60"/>
@@ -5651,6 +5653,8 @@
     <w:lsdException w:name="List Table 5 Dark Accent 6" w:uiPriority="50"/>
     <w:lsdException w:name="List Table 6 Colorful Accent 6" w:uiPriority="51"/>
     <w:lsdException w:name="List Table 7 Colorful Accent 6" w:uiPriority="52"/>
+    <w:lsdException w:name="Mention" w:semiHidden="1" w:uiPriority="99" w:unhideWhenUsed="1"/>
+    <w:lsdException w:name="Smart Hyperlink" w:semiHidden="1" w:uiPriority="99" w:unhideWhenUsed="1"/>
   </w:latentStyles>
   <w:style w:type="paragraph" w:default="1" w:styleId="a">
     <w:name w:val="Normal"/>
@@ -5697,6 +5701,7 @@
   <w:style w:type="character" w:default="1" w:styleId="a1">
     <w:name w:val="Default Paragraph Font"/>
     <w:uiPriority w:val="1"/>
+    <w:semiHidden/>
     <w:unhideWhenUsed/>
   </w:style>
   <w:style w:type="table" w:default="1" w:styleId="a2">
@@ -6545,7 +6550,7 @@
     </w:rPr>
   </w:style>
   <w:style w:type="character" w:customStyle="1" w:styleId="23">
-    <w:name w:val="列表编号 2 字符"/>
+    <w:name w:val="列表编号 2字符"/>
     <w:link w:val="22"/>
     <w:rsid w:val="009C5D29"/>
     <w:rPr>
@@ -6553,7 +6558,7 @@
     </w:rPr>
   </w:style>
   <w:style w:type="character" w:customStyle="1" w:styleId="afff2">
-    <w:name w:val="批注主题 字符"/>
+    <w:name w:val="批注主题字符"/>
     <w:link w:val="afff1"/>
     <w:rsid w:val="009C5D29"/>
     <w:rPr>
@@ -6571,7 +6576,7 @@
     </w:rPr>
   </w:style>
   <w:style w:type="character" w:customStyle="1" w:styleId="afff4">
-    <w:name w:val="批注框文本 字符"/>
+    <w:name w:val="批注框文本字符"/>
     <w:link w:val="afff3"/>
     <w:rsid w:val="009C5D29"/>
     <w:rPr>
@@ -6580,7 +6585,7 @@
     </w:rPr>
   </w:style>
   <w:style w:type="character" w:customStyle="1" w:styleId="af">
-    <w:name w:val="页眉 字符"/>
+    <w:name w:val="页眉字符"/>
     <w:link w:val="ae"/>
     <w:uiPriority w:val="99"/>
     <w:rsid w:val="00EC513B"/>
@@ -6645,7 +6650,7 @@
     </w:rPr>
   </w:style>
   <w:style w:type="character" w:customStyle="1" w:styleId="ad">
-    <w:name w:val="页脚 字符"/>
+    <w:name w:val="页脚字符"/>
     <w:link w:val="ab"/>
     <w:uiPriority w:val="99"/>
     <w:rsid w:val="00AE13C2"/>
@@ -6965,7 +6970,7 @@
 </file>
 
 <file path=customXml/itemProps1.xml><?xml version="1.0" encoding="utf-8"?>
-<ds:datastoreItem xmlns:ds="http://schemas.openxmlformats.org/officeDocument/2006/customXml" ds:itemID="{C1842905-59DF-4961-959E-3327BB677943}">
+<ds:datastoreItem xmlns:ds="http://schemas.openxmlformats.org/officeDocument/2006/customXml" ds:itemID="{594A906C-2072-6D49-B27F-48ADCE87E8F6}">
   <ds:schemaRefs>
     <ds:schemaRef ds:uri="http://schemas.openxmlformats.org/officeDocument/2006/bibliography"/>
   </ds:schemaRefs>

</xml_diff>

<commit_message>
add some words in the end
</commit_message>
<xml_diff>
--- a/response letter_QZ.docx
+++ b/response letter_QZ.docx
@@ -1,6 +1,6 @@
 
 <file path=word/document.xml><?xml version="1.0" encoding="utf-8"?>
-<w:document xmlns:wpc="http://schemas.microsoft.com/office/word/2010/wordprocessingCanvas" xmlns:mo="http://schemas.microsoft.com/office/mac/office/2008/main" xmlns:mc="http://schemas.openxmlformats.org/markup-compatibility/2006" xmlns:mv="urn:schemas-microsoft-com:mac:vml" xmlns:o="urn:schemas-microsoft-com:office:office" xmlns:r="http://schemas.openxmlformats.org/officeDocument/2006/relationships" xmlns:m="http://schemas.openxmlformats.org/officeDocument/2006/math" xmlns:v="urn:schemas-microsoft-com:vml" xmlns:wp14="http://schemas.microsoft.com/office/word/2010/wordprocessingDrawing" xmlns:wp="http://schemas.openxmlformats.org/drawingml/2006/wordprocessingDrawing" xmlns:w10="urn:schemas-microsoft-com:office:word" xmlns:w="http://schemas.openxmlformats.org/wordprocessingml/2006/main" xmlns:w14="http://schemas.microsoft.com/office/word/2010/wordml" xmlns:w15="http://schemas.microsoft.com/office/word/2012/wordml" xmlns:wpg="http://schemas.microsoft.com/office/word/2010/wordprocessingGroup" xmlns:wpi="http://schemas.microsoft.com/office/word/2010/wordprocessingInk" xmlns:wne="http://schemas.microsoft.com/office/word/2006/wordml" xmlns:wps="http://schemas.microsoft.com/office/word/2010/wordprocessingShape" mc:Ignorable="w14 w15 wp14">
+<w:document xmlns:wpc="http://schemas.microsoft.com/office/word/2010/wordprocessingCanvas" xmlns:cx="http://schemas.microsoft.com/office/drawing/2014/chartex" xmlns:mc="http://schemas.openxmlformats.org/markup-compatibility/2006" xmlns:o="urn:schemas-microsoft-com:office:office" xmlns:r="http://schemas.openxmlformats.org/officeDocument/2006/relationships" xmlns:m="http://schemas.openxmlformats.org/officeDocument/2006/math" xmlns:v="urn:schemas-microsoft-com:vml" xmlns:wp14="http://schemas.microsoft.com/office/word/2010/wordprocessingDrawing" xmlns:wp="http://schemas.openxmlformats.org/drawingml/2006/wordprocessingDrawing" xmlns:w10="urn:schemas-microsoft-com:office:word" xmlns:w="http://schemas.openxmlformats.org/wordprocessingml/2006/main" xmlns:w14="http://schemas.microsoft.com/office/word/2010/wordml" xmlns:w15="http://schemas.microsoft.com/office/word/2012/wordml" xmlns:w16se="http://schemas.microsoft.com/office/word/2015/wordml/symex" xmlns:wpg="http://schemas.microsoft.com/office/word/2010/wordprocessingGroup" xmlns:wpi="http://schemas.microsoft.com/office/word/2010/wordprocessingInk" xmlns:wne="http://schemas.microsoft.com/office/word/2006/wordml" xmlns:wps="http://schemas.microsoft.com/office/word/2010/wordprocessingShape" mc:Ignorable="w14 w15 w16se wp14">
   <w:body>
     <w:p>
       <w:pPr>
@@ -538,7 +538,7 @@
             <v:path o:extrusionok="f" gradientshapeok="t" o:connecttype="rect"/>
             <o:lock v:ext="edit" aspectratio="t"/>
           </v:shapetype>
-          <v:shape id="Picture 1" o:spid="_x0000_i1025" type="#_x0000_t75" alt="Description: sig1" style="width:122pt;height:30pt;visibility:visible;mso-width-percent:0;mso-height-percent:0;mso-width-percent:0;mso-height-percent:0">
+          <v:shape id="Picture 1" o:spid="_x0000_i1025" type="#_x0000_t75" alt="Description: sig1" style="width:122.25pt;height:30pt;visibility:visible;mso-width-percent:0;mso-height-percent:0;mso-width-percent:0;mso-height-percent:0">
             <v:imagedata r:id="rId8" o:title=" sig1"/>
           </v:shape>
         </w:pict>
@@ -1204,6 +1204,7 @@
       <w:pPr>
         <w:spacing w:line="360" w:lineRule="auto"/>
         <w:rPr>
+          <w:rFonts w:hint="eastAsia"/>
           <w:sz w:val="24"/>
           <w:szCs w:val="24"/>
         </w:rPr>
@@ -1215,8 +1216,6 @@
         </w:rPr>
         <w:t>hi my name is qiuqiu</w:t>
       </w:r>
-      <w:bookmarkStart w:id="0" w:name="_GoBack"/>
-      <w:bookmarkEnd w:id="0"/>
     </w:p>
     <w:p>
       <w:pPr>
@@ -4267,7 +4266,7 @@
         </w:rPr>
         <w:t xml:space="preserve">Resistance indices </w:t>
       </w:r>
-      <w:bookmarkStart w:id="1" w:name="_Hlk524021964"/>
+      <w:bookmarkStart w:id="0" w:name="_Hlk524021964"/>
       <w:r>
         <w:rPr>
           <w:sz w:val="24"/>
@@ -4289,7 +4288,7 @@
         </w:rPr>
         <w:t xml:space="preserve"> </w:t>
       </w:r>
-      <w:bookmarkEnd w:id="1"/>
+      <w:bookmarkEnd w:id="0"/>
       <w:r>
         <w:rPr>
           <w:sz w:val="24"/>
@@ -4551,7 +4550,7 @@
         </w:rPr>
         <w:fldChar w:fldCharType="separate"/>
       </w:r>
-      <w:bookmarkStart w:id="2" w:name="_ENREF_1"/>
+      <w:bookmarkStart w:id="1" w:name="_ENREF_1"/>
       <w:r>
         <w:t xml:space="preserve">Chang H, Wan Y, Hu J (2009). Determination and source apportionment of five classes of steroid hormones in urban rivers. </w:t>
       </w:r>
@@ -4574,6 +4573,48 @@
         <w:t xml:space="preserve"> 7691-7698.</w:t>
       </w:r>
     </w:p>
+    <w:bookmarkEnd w:id="1"/>
+    <w:p>
+      <w:pPr>
+        <w:pStyle w:val="EndNoteBibliography"/>
+      </w:pPr>
+    </w:p>
+    <w:p>
+      <w:pPr>
+        <w:pStyle w:val="EndNoteBibliography"/>
+      </w:pPr>
+      <w:bookmarkStart w:id="2" w:name="_ENREF_2"/>
+      <w:r>
+        <w:t>Ma XY, Zhao CC, Gao Y, Liu B, Wang TX, Yuan T</w:t>
+      </w:r>
+      <w:r>
+        <w:rPr>
+          <w:i/>
+        </w:rPr>
+        <w:t xml:space="preserve"> et al</w:t>
+      </w:r>
+      <w:r>
+        <w:t xml:space="preserve"> (2017). Divergent taxonomic and functional responses of microbial communities to field simulation of aeolian soil erosion and deposition. </w:t>
+      </w:r>
+      <w:r>
+        <w:rPr>
+          <w:i/>
+        </w:rPr>
+        <w:t>Mol Ecol</w:t>
+      </w:r>
+      <w:r>
+        <w:t xml:space="preserve"> </w:t>
+      </w:r>
+      <w:r>
+        <w:rPr>
+          <w:b/>
+        </w:rPr>
+        <w:t>26:</w:t>
+      </w:r>
+      <w:r>
+        <w:t xml:space="preserve"> 4186-4196.</w:t>
+      </w:r>
+    </w:p>
     <w:bookmarkEnd w:id="2"/>
     <w:p>
       <w:pPr>
@@ -4584,24 +4625,90 @@
       <w:pPr>
         <w:pStyle w:val="EndNoteBibliography"/>
       </w:pPr>
-      <w:bookmarkStart w:id="3" w:name="_ENREF_2"/>
-      <w:r>
-        <w:t>Ma XY, Zhao CC, Gao Y, Liu B, Wang TX, Yuan T</w:t>
+      <w:bookmarkStart w:id="3" w:name="_ENREF_3"/>
+      <w:r>
+        <w:t xml:space="preserve">Nadal M, Schuhmacher M, Domingo JL (2011). Long-term environmental monitoring of persistent organic pollutants and metals in a chemical/petrochemical area: human health risks. </w:t>
       </w:r>
       <w:r>
         <w:rPr>
           <w:i/>
         </w:rPr>
+        <w:t>Environ Pollut</w:t>
+      </w:r>
+      <w:r>
+        <w:t xml:space="preserve"> </w:t>
+      </w:r>
+      <w:r>
+        <w:rPr>
+          <w:b/>
+        </w:rPr>
+        <w:t>159:</w:t>
+      </w:r>
+      <w:r>
+        <w:t xml:space="preserve"> 1769-1777.</w:t>
+      </w:r>
+    </w:p>
+    <w:bookmarkEnd w:id="3"/>
+    <w:p>
+      <w:pPr>
+        <w:pStyle w:val="EndNoteBibliography"/>
+      </w:pPr>
+    </w:p>
+    <w:p>
+      <w:pPr>
+        <w:pStyle w:val="EndNoteBibliography"/>
+      </w:pPr>
+      <w:bookmarkStart w:id="4" w:name="_ENREF_4"/>
+      <w:r>
+        <w:t xml:space="preserve">Orwin KH, Wardle DA (2004). New indices for quantifying the resistance and resilience of soil biota to exogenous disturbances. </w:t>
+      </w:r>
+      <w:r>
+        <w:rPr>
+          <w:i/>
+        </w:rPr>
+        <w:t>Soil Biology and Biochemistry</w:t>
+      </w:r>
+      <w:r>
+        <w:t xml:space="preserve"> </w:t>
+      </w:r>
+      <w:r>
+        <w:rPr>
+          <w:b/>
+        </w:rPr>
+        <w:t>36:</w:t>
+      </w:r>
+      <w:r>
+        <w:t xml:space="preserve"> 1907-1912.</w:t>
+      </w:r>
+    </w:p>
+    <w:bookmarkEnd w:id="4"/>
+    <w:p>
+      <w:pPr>
+        <w:pStyle w:val="EndNoteBibliography"/>
+      </w:pPr>
+    </w:p>
+    <w:p>
+      <w:pPr>
+        <w:pStyle w:val="EndNoteBibliography"/>
+      </w:pPr>
+      <w:bookmarkStart w:id="5" w:name="_ENREF_5"/>
+      <w:r>
+        <w:t>Shade A, Peter H, Allison SD, Baho D, Berga M, Buergmann H</w:t>
+      </w:r>
+      <w:r>
+        <w:rPr>
+          <w:i/>
+        </w:rPr>
         <w:t xml:space="preserve"> et al</w:t>
       </w:r>
       <w:r>
-        <w:t xml:space="preserve"> (2017). Divergent taxonomic and functional responses of microbial communities to field simulation of aeolian soil erosion and deposition. </w:t>
+        <w:t xml:space="preserve"> (2012). Fundamentals of Microbial Community Resistance and Resilience. </w:t>
       </w:r>
       <w:r>
         <w:rPr>
           <w:i/>
         </w:rPr>
-        <w:t>Mol Ecol</w:t>
+        <w:t>Frontiers in Microbiology</w:t>
       </w:r>
       <w:r>
         <w:t xml:space="preserve"> </w:t>
@@ -4610,13 +4717,13 @@
         <w:rPr>
           <w:b/>
         </w:rPr>
-        <w:t>26:</w:t>
-      </w:r>
-      <w:r>
-        <w:t xml:space="preserve"> 4186-4196.</w:t>
-      </w:r>
-    </w:p>
-    <w:bookmarkEnd w:id="3"/>
+        <w:t>3:</w:t>
+      </w:r>
+      <w:r>
+        <w:t xml:space="preserve"> 417.</w:t>
+      </w:r>
+    </w:p>
+    <w:bookmarkEnd w:id="5"/>
     <w:p>
       <w:pPr>
         <w:pStyle w:val="EndNoteBibliography"/>
@@ -4624,114 +4731,6 @@
     </w:p>
     <w:p>
       <w:pPr>
-        <w:pStyle w:val="EndNoteBibliography"/>
-      </w:pPr>
-      <w:bookmarkStart w:id="4" w:name="_ENREF_3"/>
-      <w:r>
-        <w:t xml:space="preserve">Nadal M, Schuhmacher M, Domingo JL (2011). Long-term environmental monitoring of persistent organic pollutants and metals in a chemical/petrochemical area: human health risks. </w:t>
-      </w:r>
-      <w:r>
-        <w:rPr>
-          <w:i/>
-        </w:rPr>
-        <w:t>Environ Pollut</w:t>
-      </w:r>
-      <w:r>
-        <w:t xml:space="preserve"> </w:t>
-      </w:r>
-      <w:r>
-        <w:rPr>
-          <w:b/>
-        </w:rPr>
-        <w:t>159:</w:t>
-      </w:r>
-      <w:r>
-        <w:t xml:space="preserve"> 1769-1777.</w:t>
-      </w:r>
-    </w:p>
-    <w:bookmarkEnd w:id="4"/>
-    <w:p>
-      <w:pPr>
-        <w:pStyle w:val="EndNoteBibliography"/>
-      </w:pPr>
-    </w:p>
-    <w:p>
-      <w:pPr>
-        <w:pStyle w:val="EndNoteBibliography"/>
-      </w:pPr>
-      <w:bookmarkStart w:id="5" w:name="_ENREF_4"/>
-      <w:r>
-        <w:t xml:space="preserve">Orwin KH, Wardle DA (2004). New indices for quantifying the resistance and resilience of soil biota to exogenous disturbances. </w:t>
-      </w:r>
-      <w:r>
-        <w:rPr>
-          <w:i/>
-        </w:rPr>
-        <w:t>Soil Biology and Biochemistry</w:t>
-      </w:r>
-      <w:r>
-        <w:t xml:space="preserve"> </w:t>
-      </w:r>
-      <w:r>
-        <w:rPr>
-          <w:b/>
-        </w:rPr>
-        <w:t>36:</w:t>
-      </w:r>
-      <w:r>
-        <w:t xml:space="preserve"> 1907-1912.</w:t>
-      </w:r>
-    </w:p>
-    <w:bookmarkEnd w:id="5"/>
-    <w:p>
-      <w:pPr>
-        <w:pStyle w:val="EndNoteBibliography"/>
-      </w:pPr>
-    </w:p>
-    <w:p>
-      <w:pPr>
-        <w:pStyle w:val="EndNoteBibliography"/>
-      </w:pPr>
-      <w:bookmarkStart w:id="6" w:name="_ENREF_5"/>
-      <w:r>
-        <w:t>Shade A, Peter H, Allison SD, Baho D, Berga M, Buergmann H</w:t>
-      </w:r>
-      <w:r>
-        <w:rPr>
-          <w:i/>
-        </w:rPr>
-        <w:t xml:space="preserve"> et al</w:t>
-      </w:r>
-      <w:r>
-        <w:t xml:space="preserve"> (2012). Fundamentals of Microbial Community Resistance and Resilience. </w:t>
-      </w:r>
-      <w:r>
-        <w:rPr>
-          <w:i/>
-        </w:rPr>
-        <w:t>Frontiers in Microbiology</w:t>
-      </w:r>
-      <w:r>
-        <w:t xml:space="preserve"> </w:t>
-      </w:r>
-      <w:r>
-        <w:rPr>
-          <w:b/>
-        </w:rPr>
-        <w:t>3:</w:t>
-      </w:r>
-      <w:r>
-        <w:t xml:space="preserve"> 417.</w:t>
-      </w:r>
-    </w:p>
-    <w:bookmarkEnd w:id="6"/>
-    <w:p>
-      <w:pPr>
-        <w:pStyle w:val="EndNoteBibliography"/>
-      </w:pPr>
-    </w:p>
-    <w:p>
-      <w:pPr>
         <w:rPr>
           <w:sz w:val="24"/>
           <w:szCs w:val="24"/>
@@ -4744,6 +4743,46 @@
         </w:rPr>
         <w:fldChar w:fldCharType="end"/>
       </w:r>
+    </w:p>
+    <w:p>
+      <w:pPr>
+        <w:rPr>
+          <w:sz w:val="24"/>
+          <w:szCs w:val="24"/>
+        </w:rPr>
+      </w:pPr>
+    </w:p>
+    <w:p>
+      <w:pPr>
+        <w:rPr>
+          <w:sz w:val="24"/>
+          <w:szCs w:val="24"/>
+        </w:rPr>
+      </w:pPr>
+      <w:r>
+        <w:rPr>
+          <w:sz w:val="24"/>
+          <w:szCs w:val="24"/>
+        </w:rPr>
+        <w:t xml:space="preserve">Xxxx </w:t>
+      </w:r>
+      <w:r>
+        <w:rPr>
+          <w:rFonts w:hint="eastAsia"/>
+          <w:sz w:val="24"/>
+          <w:szCs w:val="24"/>
+        </w:rPr>
+        <w:t>hi</w:t>
+      </w:r>
+      <w:r>
+        <w:rPr>
+          <w:sz w:val="24"/>
+          <w:szCs w:val="24"/>
+        </w:rPr>
+        <w:t xml:space="preserve"> I m</w:t>
+      </w:r>
+      <w:bookmarkStart w:id="6" w:name="_GoBack"/>
+      <w:bookmarkEnd w:id="6"/>
     </w:p>
     <w:sectPr>
       <w:headerReference w:type="even" r:id="rId9"/>
@@ -4771,7 +4810,7 @@
 </file>
 
 <file path=word/endnotes.xml><?xml version="1.0" encoding="utf-8"?>
-<w:endnotes xmlns:wpc="http://schemas.microsoft.com/office/word/2010/wordprocessingCanvas" xmlns:mo="http://schemas.microsoft.com/office/mac/office/2008/main" xmlns:mc="http://schemas.openxmlformats.org/markup-compatibility/2006" xmlns:mv="urn:schemas-microsoft-com:mac:vml" xmlns:o="urn:schemas-microsoft-com:office:office" xmlns:r="http://schemas.openxmlformats.org/officeDocument/2006/relationships" xmlns:m="http://schemas.openxmlformats.org/officeDocument/2006/math" xmlns:v="urn:schemas-microsoft-com:vml" xmlns:wp14="http://schemas.microsoft.com/office/word/2010/wordprocessingDrawing" xmlns:wp="http://schemas.openxmlformats.org/drawingml/2006/wordprocessingDrawing" xmlns:w10="urn:schemas-microsoft-com:office:word" xmlns:w="http://schemas.openxmlformats.org/wordprocessingml/2006/main" xmlns:w14="http://schemas.microsoft.com/office/word/2010/wordml" xmlns:w15="http://schemas.microsoft.com/office/word/2012/wordml" xmlns:wpg="http://schemas.microsoft.com/office/word/2010/wordprocessingGroup" xmlns:wpi="http://schemas.microsoft.com/office/word/2010/wordprocessingInk" xmlns:wne="http://schemas.microsoft.com/office/word/2006/wordml" xmlns:wps="http://schemas.microsoft.com/office/word/2010/wordprocessingShape" mc:Ignorable="w14 w15 wp14">
+<w:endnotes xmlns:wpc="http://schemas.microsoft.com/office/word/2010/wordprocessingCanvas" xmlns:cx="http://schemas.microsoft.com/office/drawing/2014/chartex" xmlns:mc="http://schemas.openxmlformats.org/markup-compatibility/2006" xmlns:o="urn:schemas-microsoft-com:office:office" xmlns:r="http://schemas.openxmlformats.org/officeDocument/2006/relationships" xmlns:m="http://schemas.openxmlformats.org/officeDocument/2006/math" xmlns:v="urn:schemas-microsoft-com:vml" xmlns:wp14="http://schemas.microsoft.com/office/word/2010/wordprocessingDrawing" xmlns:wp="http://schemas.openxmlformats.org/drawingml/2006/wordprocessingDrawing" xmlns:w10="urn:schemas-microsoft-com:office:word" xmlns:w="http://schemas.openxmlformats.org/wordprocessingml/2006/main" xmlns:w14="http://schemas.microsoft.com/office/word/2010/wordml" xmlns:w15="http://schemas.microsoft.com/office/word/2012/wordml" xmlns:w16se="http://schemas.microsoft.com/office/word/2015/wordml/symex" xmlns:wpg="http://schemas.microsoft.com/office/word/2010/wordprocessingGroup" xmlns:wpi="http://schemas.microsoft.com/office/word/2010/wordprocessingInk" xmlns:wne="http://schemas.microsoft.com/office/word/2006/wordml" xmlns:wps="http://schemas.microsoft.com/office/word/2010/wordprocessingShape" mc:Ignorable="w14 w15 w16se wp14">
   <w:endnote w:type="separator" w:id="-1">
     <w:p>
       <w:r>
@@ -4790,7 +4829,7 @@
 </file>
 
 <file path=word/footer1.xml><?xml version="1.0" encoding="utf-8"?>
-<w:ftr xmlns:wpc="http://schemas.microsoft.com/office/word/2010/wordprocessingCanvas" xmlns:mo="http://schemas.microsoft.com/office/mac/office/2008/main" xmlns:mc="http://schemas.openxmlformats.org/markup-compatibility/2006" xmlns:mv="urn:schemas-microsoft-com:mac:vml" xmlns:o="urn:schemas-microsoft-com:office:office" xmlns:r="http://schemas.openxmlformats.org/officeDocument/2006/relationships" xmlns:m="http://schemas.openxmlformats.org/officeDocument/2006/math" xmlns:v="urn:schemas-microsoft-com:vml" xmlns:wp14="http://schemas.microsoft.com/office/word/2010/wordprocessingDrawing" xmlns:wp="http://schemas.openxmlformats.org/drawingml/2006/wordprocessingDrawing" xmlns:w10="urn:schemas-microsoft-com:office:word" xmlns:w="http://schemas.openxmlformats.org/wordprocessingml/2006/main" xmlns:w14="http://schemas.microsoft.com/office/word/2010/wordml" xmlns:w15="http://schemas.microsoft.com/office/word/2012/wordml" xmlns:wpg="http://schemas.microsoft.com/office/word/2010/wordprocessingGroup" xmlns:wpi="http://schemas.microsoft.com/office/word/2010/wordprocessingInk" xmlns:wne="http://schemas.microsoft.com/office/word/2006/wordml" xmlns:wps="http://schemas.microsoft.com/office/word/2010/wordprocessingShape" mc:Ignorable="w14 w15 wp14 mv">
+<w:ftr xmlns:wpc="http://schemas.microsoft.com/office/word/2010/wordprocessingCanvas" xmlns:cx="http://schemas.microsoft.com/office/drawing/2014/chartex" xmlns:mc="http://schemas.openxmlformats.org/markup-compatibility/2006" xmlns:o="urn:schemas-microsoft-com:office:office" xmlns:r="http://schemas.openxmlformats.org/officeDocument/2006/relationships" xmlns:m="http://schemas.openxmlformats.org/officeDocument/2006/math" xmlns:v="urn:schemas-microsoft-com:vml" xmlns:wp14="http://schemas.microsoft.com/office/word/2010/wordprocessingDrawing" xmlns:wp="http://schemas.openxmlformats.org/drawingml/2006/wordprocessingDrawing" xmlns:w10="urn:schemas-microsoft-com:office:word" xmlns:w="http://schemas.openxmlformats.org/wordprocessingml/2006/main" xmlns:w14="http://schemas.microsoft.com/office/word/2010/wordml" xmlns:w15="http://schemas.microsoft.com/office/word/2012/wordml" xmlns:w16se="http://schemas.microsoft.com/office/word/2015/wordml/symex" xmlns:wpg="http://schemas.microsoft.com/office/word/2010/wordprocessingGroup" xmlns:wpi="http://schemas.microsoft.com/office/word/2010/wordprocessingInk" xmlns:wne="http://schemas.microsoft.com/office/word/2006/wordml" xmlns:wps="http://schemas.microsoft.com/office/word/2010/wordprocessingShape" mc:Ignorable="w14 w15 w16se wp14">
   <w:p>
     <w:pPr>
       <w:pStyle w:val="ab"/>
@@ -4828,7 +4867,7 @@
 </file>
 
 <file path=word/footer2.xml><?xml version="1.0" encoding="utf-8"?>
-<w:ftr xmlns:wpc="http://schemas.microsoft.com/office/word/2010/wordprocessingCanvas" xmlns:mo="http://schemas.microsoft.com/office/mac/office/2008/main" xmlns:mc="http://schemas.openxmlformats.org/markup-compatibility/2006" xmlns:mv="urn:schemas-microsoft-com:mac:vml" xmlns:o="urn:schemas-microsoft-com:office:office" xmlns:r="http://schemas.openxmlformats.org/officeDocument/2006/relationships" xmlns:m="http://schemas.openxmlformats.org/officeDocument/2006/math" xmlns:v="urn:schemas-microsoft-com:vml" xmlns:wp14="http://schemas.microsoft.com/office/word/2010/wordprocessingDrawing" xmlns:wp="http://schemas.openxmlformats.org/drawingml/2006/wordprocessingDrawing" xmlns:w10="urn:schemas-microsoft-com:office:word" xmlns:w="http://schemas.openxmlformats.org/wordprocessingml/2006/main" xmlns:w14="http://schemas.microsoft.com/office/word/2010/wordml" xmlns:w15="http://schemas.microsoft.com/office/word/2012/wordml" xmlns:wpg="http://schemas.microsoft.com/office/word/2010/wordprocessingGroup" xmlns:wpi="http://schemas.microsoft.com/office/word/2010/wordprocessingInk" xmlns:wne="http://schemas.microsoft.com/office/word/2006/wordml" xmlns:wps="http://schemas.microsoft.com/office/word/2010/wordprocessingShape" mc:Ignorable="w14 w15 wp14 mv">
+<w:ftr xmlns:wpc="http://schemas.microsoft.com/office/word/2010/wordprocessingCanvas" xmlns:cx="http://schemas.microsoft.com/office/drawing/2014/chartex" xmlns:mc="http://schemas.openxmlformats.org/markup-compatibility/2006" xmlns:o="urn:schemas-microsoft-com:office:office" xmlns:r="http://schemas.openxmlformats.org/officeDocument/2006/relationships" xmlns:m="http://schemas.openxmlformats.org/officeDocument/2006/math" xmlns:v="urn:schemas-microsoft-com:vml" xmlns:wp14="http://schemas.microsoft.com/office/word/2010/wordprocessingDrawing" xmlns:wp="http://schemas.openxmlformats.org/drawingml/2006/wordprocessingDrawing" xmlns:w10="urn:schemas-microsoft-com:office:word" xmlns:w="http://schemas.openxmlformats.org/wordprocessingml/2006/main" xmlns:w14="http://schemas.microsoft.com/office/word/2010/wordml" xmlns:w15="http://schemas.microsoft.com/office/word/2012/wordml" xmlns:w16se="http://schemas.microsoft.com/office/word/2015/wordml/symex" xmlns:wpg="http://schemas.microsoft.com/office/word/2010/wordprocessingGroup" xmlns:wpi="http://schemas.microsoft.com/office/word/2010/wordprocessingInk" xmlns:wne="http://schemas.microsoft.com/office/word/2006/wordml" xmlns:wps="http://schemas.microsoft.com/office/word/2010/wordprocessingShape" mc:Ignorable="w14 w15 w16se wp14">
   <w:p>
     <w:pPr>
       <w:pStyle w:val="ab"/>
@@ -4847,7 +4886,7 @@
       <w:rPr>
         <w:noProof/>
       </w:rPr>
-      <w:t>1</w:t>
+      <w:t>11</w:t>
     </w:r>
     <w:r>
       <w:rPr>
@@ -4866,7 +4905,7 @@
 </file>
 
 <file path=word/footer3.xml><?xml version="1.0" encoding="utf-8"?>
-<w:ftr xmlns:wpc="http://schemas.microsoft.com/office/word/2010/wordprocessingCanvas" xmlns:mo="http://schemas.microsoft.com/office/mac/office/2008/main" xmlns:mc="http://schemas.openxmlformats.org/markup-compatibility/2006" xmlns:mv="urn:schemas-microsoft-com:mac:vml" xmlns:o="urn:schemas-microsoft-com:office:office" xmlns:r="http://schemas.openxmlformats.org/officeDocument/2006/relationships" xmlns:m="http://schemas.openxmlformats.org/officeDocument/2006/math" xmlns:v="urn:schemas-microsoft-com:vml" xmlns:wp14="http://schemas.microsoft.com/office/word/2010/wordprocessingDrawing" xmlns:wp="http://schemas.openxmlformats.org/drawingml/2006/wordprocessingDrawing" xmlns:w10="urn:schemas-microsoft-com:office:word" xmlns:w="http://schemas.openxmlformats.org/wordprocessingml/2006/main" xmlns:w14="http://schemas.microsoft.com/office/word/2010/wordml" xmlns:w15="http://schemas.microsoft.com/office/word/2012/wordml" xmlns:wpg="http://schemas.microsoft.com/office/word/2010/wordprocessingGroup" xmlns:wpi="http://schemas.microsoft.com/office/word/2010/wordprocessingInk" xmlns:wne="http://schemas.microsoft.com/office/word/2006/wordml" xmlns:wps="http://schemas.microsoft.com/office/word/2010/wordprocessingShape" mc:Ignorable="w14 w15 wp14 mv">
+<w:ftr xmlns:wpc="http://schemas.microsoft.com/office/word/2010/wordprocessingCanvas" xmlns:cx="http://schemas.microsoft.com/office/drawing/2014/chartex" xmlns:mc="http://schemas.openxmlformats.org/markup-compatibility/2006" xmlns:o="urn:schemas-microsoft-com:office:office" xmlns:r="http://schemas.openxmlformats.org/officeDocument/2006/relationships" xmlns:m="http://schemas.openxmlformats.org/officeDocument/2006/math" xmlns:v="urn:schemas-microsoft-com:vml" xmlns:wp14="http://schemas.microsoft.com/office/word/2010/wordprocessingDrawing" xmlns:wp="http://schemas.openxmlformats.org/drawingml/2006/wordprocessingDrawing" xmlns:w10="urn:schemas-microsoft-com:office:word" xmlns:w="http://schemas.openxmlformats.org/wordprocessingml/2006/main" xmlns:w14="http://schemas.microsoft.com/office/word/2010/wordml" xmlns:w15="http://schemas.microsoft.com/office/word/2012/wordml" xmlns:w16se="http://schemas.microsoft.com/office/word/2015/wordml/symex" xmlns:wpg="http://schemas.microsoft.com/office/word/2010/wordprocessingGroup" xmlns:wpi="http://schemas.microsoft.com/office/word/2010/wordprocessingInk" xmlns:wne="http://schemas.microsoft.com/office/word/2006/wordml" xmlns:wps="http://schemas.microsoft.com/office/word/2010/wordprocessingShape" mc:Ignorable="w14 w15 w16se wp14">
   <w:p>
     <w:pPr>
       <w:pStyle w:val="ab"/>
@@ -4889,7 +4928,7 @@
 </file>
 
 <file path=word/footnotes.xml><?xml version="1.0" encoding="utf-8"?>
-<w:footnotes xmlns:wpc="http://schemas.microsoft.com/office/word/2010/wordprocessingCanvas" xmlns:mo="http://schemas.microsoft.com/office/mac/office/2008/main" xmlns:mc="http://schemas.openxmlformats.org/markup-compatibility/2006" xmlns:mv="urn:schemas-microsoft-com:mac:vml" xmlns:o="urn:schemas-microsoft-com:office:office" xmlns:r="http://schemas.openxmlformats.org/officeDocument/2006/relationships" xmlns:m="http://schemas.openxmlformats.org/officeDocument/2006/math" xmlns:v="urn:schemas-microsoft-com:vml" xmlns:wp14="http://schemas.microsoft.com/office/word/2010/wordprocessingDrawing" xmlns:wp="http://schemas.openxmlformats.org/drawingml/2006/wordprocessingDrawing" xmlns:w10="urn:schemas-microsoft-com:office:word" xmlns:w="http://schemas.openxmlformats.org/wordprocessingml/2006/main" xmlns:w14="http://schemas.microsoft.com/office/word/2010/wordml" xmlns:w15="http://schemas.microsoft.com/office/word/2012/wordml" xmlns:wpg="http://schemas.microsoft.com/office/word/2010/wordprocessingGroup" xmlns:wpi="http://schemas.microsoft.com/office/word/2010/wordprocessingInk" xmlns:wne="http://schemas.microsoft.com/office/word/2006/wordml" xmlns:wps="http://schemas.microsoft.com/office/word/2010/wordprocessingShape" mc:Ignorable="w14 w15 wp14">
+<w:footnotes xmlns:wpc="http://schemas.microsoft.com/office/word/2010/wordprocessingCanvas" xmlns:cx="http://schemas.microsoft.com/office/drawing/2014/chartex" xmlns:mc="http://schemas.openxmlformats.org/markup-compatibility/2006" xmlns:o="urn:schemas-microsoft-com:office:office" xmlns:r="http://schemas.openxmlformats.org/officeDocument/2006/relationships" xmlns:m="http://schemas.openxmlformats.org/officeDocument/2006/math" xmlns:v="urn:schemas-microsoft-com:vml" xmlns:wp14="http://schemas.microsoft.com/office/word/2010/wordprocessingDrawing" xmlns:wp="http://schemas.openxmlformats.org/drawingml/2006/wordprocessingDrawing" xmlns:w10="urn:schemas-microsoft-com:office:word" xmlns:w="http://schemas.openxmlformats.org/wordprocessingml/2006/main" xmlns:w14="http://schemas.microsoft.com/office/word/2010/wordml" xmlns:w15="http://schemas.microsoft.com/office/word/2012/wordml" xmlns:w16se="http://schemas.microsoft.com/office/word/2015/wordml/symex" xmlns:wpg="http://schemas.microsoft.com/office/word/2010/wordprocessingGroup" xmlns:wpi="http://schemas.microsoft.com/office/word/2010/wordprocessingInk" xmlns:wne="http://schemas.microsoft.com/office/word/2006/wordml" xmlns:wps="http://schemas.microsoft.com/office/word/2010/wordprocessingShape" mc:Ignorable="w14 w15 w16se wp14">
   <w:footnote w:type="separator" w:id="-1">
     <w:p>
       <w:r>
@@ -4908,7 +4947,7 @@
 </file>
 
 <file path=word/header1.xml><?xml version="1.0" encoding="utf-8"?>
-<w:hdr xmlns:wpc="http://schemas.microsoft.com/office/word/2010/wordprocessingCanvas" xmlns:mo="http://schemas.microsoft.com/office/mac/office/2008/main" xmlns:mc="http://schemas.openxmlformats.org/markup-compatibility/2006" xmlns:mv="urn:schemas-microsoft-com:mac:vml" xmlns:o="urn:schemas-microsoft-com:office:office" xmlns:r="http://schemas.openxmlformats.org/officeDocument/2006/relationships" xmlns:m="http://schemas.openxmlformats.org/officeDocument/2006/math" xmlns:v="urn:schemas-microsoft-com:vml" xmlns:wp14="http://schemas.microsoft.com/office/word/2010/wordprocessingDrawing" xmlns:wp="http://schemas.openxmlformats.org/drawingml/2006/wordprocessingDrawing" xmlns:w10="urn:schemas-microsoft-com:office:word" xmlns:w="http://schemas.openxmlformats.org/wordprocessingml/2006/main" xmlns:w14="http://schemas.microsoft.com/office/word/2010/wordml" xmlns:w15="http://schemas.microsoft.com/office/word/2012/wordml" xmlns:wpg="http://schemas.microsoft.com/office/word/2010/wordprocessingGroup" xmlns:wpi="http://schemas.microsoft.com/office/word/2010/wordprocessingInk" xmlns:wne="http://schemas.microsoft.com/office/word/2006/wordml" xmlns:wps="http://schemas.microsoft.com/office/word/2010/wordprocessingShape" mc:Ignorable="w14 w15 wp14 mv">
+<w:hdr xmlns:wpc="http://schemas.microsoft.com/office/word/2010/wordprocessingCanvas" xmlns:cx="http://schemas.microsoft.com/office/drawing/2014/chartex" xmlns:mc="http://schemas.openxmlformats.org/markup-compatibility/2006" xmlns:o="urn:schemas-microsoft-com:office:office" xmlns:r="http://schemas.openxmlformats.org/officeDocument/2006/relationships" xmlns:m="http://schemas.openxmlformats.org/officeDocument/2006/math" xmlns:v="urn:schemas-microsoft-com:vml" xmlns:wp14="http://schemas.microsoft.com/office/word/2010/wordprocessingDrawing" xmlns:wp="http://schemas.openxmlformats.org/drawingml/2006/wordprocessingDrawing" xmlns:w10="urn:schemas-microsoft-com:office:word" xmlns:w="http://schemas.openxmlformats.org/wordprocessingml/2006/main" xmlns:w14="http://schemas.microsoft.com/office/word/2010/wordml" xmlns:w15="http://schemas.microsoft.com/office/word/2012/wordml" xmlns:w16se="http://schemas.microsoft.com/office/word/2015/wordml/symex" xmlns:wpg="http://schemas.microsoft.com/office/word/2010/wordprocessingGroup" xmlns:wpi="http://schemas.microsoft.com/office/word/2010/wordprocessingInk" xmlns:wne="http://schemas.microsoft.com/office/word/2006/wordml" xmlns:wps="http://schemas.microsoft.com/office/word/2010/wordprocessingShape" mc:Ignorable="w14 w15 w16se wp14">
   <w:p>
     <w:pPr>
       <w:pStyle w:val="ae"/>
@@ -4946,7 +4985,7 @@
 </file>
 
 <file path=word/header2.xml><?xml version="1.0" encoding="utf-8"?>
-<w:hdr xmlns:wpc="http://schemas.microsoft.com/office/word/2010/wordprocessingCanvas" xmlns:mo="http://schemas.microsoft.com/office/mac/office/2008/main" xmlns:mc="http://schemas.openxmlformats.org/markup-compatibility/2006" xmlns:mv="urn:schemas-microsoft-com:mac:vml" xmlns:o="urn:schemas-microsoft-com:office:office" xmlns:r="http://schemas.openxmlformats.org/officeDocument/2006/relationships" xmlns:m="http://schemas.openxmlformats.org/officeDocument/2006/math" xmlns:v="urn:schemas-microsoft-com:vml" xmlns:wp14="http://schemas.microsoft.com/office/word/2010/wordprocessingDrawing" xmlns:wp="http://schemas.openxmlformats.org/drawingml/2006/wordprocessingDrawing" xmlns:w10="urn:schemas-microsoft-com:office:word" xmlns:w="http://schemas.openxmlformats.org/wordprocessingml/2006/main" xmlns:w14="http://schemas.microsoft.com/office/word/2010/wordml" xmlns:w15="http://schemas.microsoft.com/office/word/2012/wordml" xmlns:wpg="http://schemas.microsoft.com/office/word/2010/wordprocessingGroup" xmlns:wpi="http://schemas.microsoft.com/office/word/2010/wordprocessingInk" xmlns:wne="http://schemas.microsoft.com/office/word/2006/wordml" xmlns:wps="http://schemas.microsoft.com/office/word/2010/wordprocessingShape" mc:Ignorable="w14 w15 wp14 mv">
+<w:hdr xmlns:wpc="http://schemas.microsoft.com/office/word/2010/wordprocessingCanvas" xmlns:cx="http://schemas.microsoft.com/office/drawing/2014/chartex" xmlns:mc="http://schemas.openxmlformats.org/markup-compatibility/2006" xmlns:o="urn:schemas-microsoft-com:office:office" xmlns:r="http://schemas.openxmlformats.org/officeDocument/2006/relationships" xmlns:m="http://schemas.openxmlformats.org/officeDocument/2006/math" xmlns:v="urn:schemas-microsoft-com:vml" xmlns:wp14="http://schemas.microsoft.com/office/word/2010/wordprocessingDrawing" xmlns:wp="http://schemas.openxmlformats.org/drawingml/2006/wordprocessingDrawing" xmlns:w10="urn:schemas-microsoft-com:office:word" xmlns:w="http://schemas.openxmlformats.org/wordprocessingml/2006/main" xmlns:w14="http://schemas.microsoft.com/office/word/2010/wordml" xmlns:w15="http://schemas.microsoft.com/office/word/2012/wordml" xmlns:w16se="http://schemas.microsoft.com/office/word/2015/wordml/symex" xmlns:wpg="http://schemas.microsoft.com/office/word/2010/wordprocessingGroup" xmlns:wpi="http://schemas.microsoft.com/office/word/2010/wordprocessingInk" xmlns:wne="http://schemas.microsoft.com/office/word/2006/wordml" xmlns:wps="http://schemas.microsoft.com/office/word/2010/wordprocessingShape" mc:Ignorable="w14 w15 w16se wp14">
   <w:p>
     <w:pPr>
       <w:pStyle w:val="ae"/>
@@ -5018,7 +5057,7 @@
 </file>
 
 <file path=word/header3.xml><?xml version="1.0" encoding="utf-8"?>
-<w:hdr xmlns:wpc="http://schemas.microsoft.com/office/word/2010/wordprocessingCanvas" xmlns:mo="http://schemas.microsoft.com/office/mac/office/2008/main" xmlns:mc="http://schemas.openxmlformats.org/markup-compatibility/2006" xmlns:mv="urn:schemas-microsoft-com:mac:vml" xmlns:o="urn:schemas-microsoft-com:office:office" xmlns:r="http://schemas.openxmlformats.org/officeDocument/2006/relationships" xmlns:m="http://schemas.openxmlformats.org/officeDocument/2006/math" xmlns:v="urn:schemas-microsoft-com:vml" xmlns:wp14="http://schemas.microsoft.com/office/word/2010/wordprocessingDrawing" xmlns:wp="http://schemas.openxmlformats.org/drawingml/2006/wordprocessingDrawing" xmlns:w10="urn:schemas-microsoft-com:office:word" xmlns:w="http://schemas.openxmlformats.org/wordprocessingml/2006/main" xmlns:w14="http://schemas.microsoft.com/office/word/2010/wordml" xmlns:w15="http://schemas.microsoft.com/office/word/2012/wordml" xmlns:wpg="http://schemas.microsoft.com/office/word/2010/wordprocessingGroup" xmlns:wpi="http://schemas.microsoft.com/office/word/2010/wordprocessingInk" xmlns:wne="http://schemas.microsoft.com/office/word/2006/wordml" xmlns:wps="http://schemas.microsoft.com/office/word/2010/wordprocessingShape" mc:Ignorable="w14 w15 wp14 mv">
+<w:hdr xmlns:wpc="http://schemas.microsoft.com/office/word/2010/wordprocessingCanvas" xmlns:cx="http://schemas.microsoft.com/office/drawing/2014/chartex" xmlns:mc="http://schemas.openxmlformats.org/markup-compatibility/2006" xmlns:o="urn:schemas-microsoft-com:office:office" xmlns:r="http://schemas.openxmlformats.org/officeDocument/2006/relationships" xmlns:m="http://schemas.openxmlformats.org/officeDocument/2006/math" xmlns:v="urn:schemas-microsoft-com:vml" xmlns:wp14="http://schemas.microsoft.com/office/word/2010/wordprocessingDrawing" xmlns:wp="http://schemas.openxmlformats.org/drawingml/2006/wordprocessingDrawing" xmlns:w10="urn:schemas-microsoft-com:office:word" xmlns:w="http://schemas.openxmlformats.org/wordprocessingml/2006/main" xmlns:w14="http://schemas.microsoft.com/office/word/2010/wordml" xmlns:w15="http://schemas.microsoft.com/office/word/2012/wordml" xmlns:w16se="http://schemas.microsoft.com/office/word/2015/wordml/symex" xmlns:wpg="http://schemas.microsoft.com/office/word/2010/wordprocessingGroup" xmlns:wpi="http://schemas.microsoft.com/office/word/2010/wordprocessingInk" xmlns:wne="http://schemas.microsoft.com/office/word/2006/wordml" xmlns:wps="http://schemas.microsoft.com/office/word/2010/wordprocessingShape" mc:Ignorable="w14 w15 w16se wp14">
   <w:p>
     <w:pPr>
       <w:pStyle w:val="ae"/>
@@ -5041,8 +5080,8 @@
 </file>
 
 <file path=word/numbering.xml><?xml version="1.0" encoding="utf-8"?>
-<w:numbering xmlns:wpc="http://schemas.microsoft.com/office/word/2010/wordprocessingCanvas" xmlns:mo="http://schemas.microsoft.com/office/mac/office/2008/main" xmlns:mc="http://schemas.openxmlformats.org/markup-compatibility/2006" xmlns:mv="urn:schemas-microsoft-com:mac:vml" xmlns:o="urn:schemas-microsoft-com:office:office" xmlns:r="http://schemas.openxmlformats.org/officeDocument/2006/relationships" xmlns:m="http://schemas.openxmlformats.org/officeDocument/2006/math" xmlns:v="urn:schemas-microsoft-com:vml" xmlns:wp14="http://schemas.microsoft.com/office/word/2010/wordprocessingDrawing" xmlns:wp="http://schemas.openxmlformats.org/drawingml/2006/wordprocessingDrawing" xmlns:w10="urn:schemas-microsoft-com:office:word" xmlns:w="http://schemas.openxmlformats.org/wordprocessingml/2006/main" xmlns:w14="http://schemas.microsoft.com/office/word/2010/wordml" xmlns:w15="http://schemas.microsoft.com/office/word/2012/wordml" xmlns:wpg="http://schemas.microsoft.com/office/word/2010/wordprocessingGroup" xmlns:wpi="http://schemas.microsoft.com/office/word/2010/wordprocessingInk" xmlns:wne="http://schemas.microsoft.com/office/word/2006/wordml" xmlns:wps="http://schemas.microsoft.com/office/word/2010/wordprocessingShape" mc:Ignorable="w14 w15 wp14">
-  <w:abstractNum w:abstractNumId="0">
+<w:numbering xmlns:wpc="http://schemas.microsoft.com/office/word/2010/wordprocessingCanvas" xmlns:cx="http://schemas.microsoft.com/office/drawing/2014/chartex" xmlns:mc="http://schemas.openxmlformats.org/markup-compatibility/2006" xmlns:o="urn:schemas-microsoft-com:office:office" xmlns:r="http://schemas.openxmlformats.org/officeDocument/2006/relationships" xmlns:m="http://schemas.openxmlformats.org/officeDocument/2006/math" xmlns:v="urn:schemas-microsoft-com:vml" xmlns:wp14="http://schemas.microsoft.com/office/word/2010/wordprocessingDrawing" xmlns:wp="http://schemas.openxmlformats.org/drawingml/2006/wordprocessingDrawing" xmlns:w10="urn:schemas-microsoft-com:office:word" xmlns:w="http://schemas.openxmlformats.org/wordprocessingml/2006/main" xmlns:w14="http://schemas.microsoft.com/office/word/2010/wordml" xmlns:w15="http://schemas.microsoft.com/office/word/2012/wordml" xmlns:w16se="http://schemas.microsoft.com/office/word/2015/wordml/symex" xmlns:wpg="http://schemas.microsoft.com/office/word/2010/wordprocessingGroup" xmlns:wpi="http://schemas.microsoft.com/office/word/2010/wordprocessingInk" xmlns:wne="http://schemas.microsoft.com/office/word/2006/wordml" xmlns:wps="http://schemas.microsoft.com/office/word/2010/wordprocessingShape" mc:Ignorable="w14 w15 w16se wp14">
+  <w:abstractNum w:abstractNumId="0" w15:restartNumberingAfterBreak="0">
     <w:nsid w:val="FFFFFF1D"/>
     <w:multiLevelType w:val="multilevel"/>
     <w:tmpl w:val="50B8FDF0"/>
@@ -5182,7 +5221,7 @@
       </w:rPr>
     </w:lvl>
   </w:abstractNum>
-  <w:abstractNum w:abstractNumId="1">
+  <w:abstractNum w:abstractNumId="1" w15:restartNumberingAfterBreak="0">
     <w:nsid w:val="68E4422F"/>
     <w:multiLevelType w:val="hybridMultilevel"/>
     <w:tmpl w:val="EA06AD48"/>
@@ -5281,7 +5320,7 @@
 </file>
 
 <file path=word/styles.xml><?xml version="1.0" encoding="utf-8"?>
-<w:styles xmlns:mc="http://schemas.openxmlformats.org/markup-compatibility/2006" xmlns:r="http://schemas.openxmlformats.org/officeDocument/2006/relationships" xmlns:w="http://schemas.openxmlformats.org/wordprocessingml/2006/main" xmlns:w14="http://schemas.microsoft.com/office/word/2010/wordml" xmlns:w15="http://schemas.microsoft.com/office/word/2012/wordml" mc:Ignorable="w14 w15">
+<w:styles xmlns:mc="http://schemas.openxmlformats.org/markup-compatibility/2006" xmlns:r="http://schemas.openxmlformats.org/officeDocument/2006/relationships" xmlns:w="http://schemas.openxmlformats.org/wordprocessingml/2006/main" xmlns:w14="http://schemas.microsoft.com/office/word/2010/wordml" xmlns:w15="http://schemas.microsoft.com/office/word/2012/wordml" xmlns:w16se="http://schemas.microsoft.com/office/word/2015/wordml/symex" mc:Ignorable="w14 w15 w16se">
   <w:docDefaults>
     <w:rPrDefault>
       <w:rPr>
@@ -5291,7 +5330,7 @@
     </w:rPrDefault>
     <w:pPrDefault/>
   </w:docDefaults>
-  <w:latentStyles w:defLockedState="0" w:defUIPriority="0" w:defSemiHidden="0" w:defUnhideWhenUsed="0" w:defQFormat="0" w:count="382">
+  <w:latentStyles w:defLockedState="0" w:defUIPriority="0" w:defSemiHidden="0" w:defUnhideWhenUsed="0" w:defQFormat="0" w:count="371">
     <w:lsdException w:name="Normal" w:qFormat="1"/>
     <w:lsdException w:name="heading 1" w:qFormat="1"/>
     <w:lsdException w:name="heading 2" w:qFormat="1"/>
@@ -5391,6 +5430,7 @@
     <w:lsdException w:name="HTML Sample" w:semiHidden="1" w:unhideWhenUsed="1"/>
     <w:lsdException w:name="HTML Typewriter" w:semiHidden="1" w:unhideWhenUsed="1"/>
     <w:lsdException w:name="HTML Variable" w:semiHidden="1" w:unhideWhenUsed="1"/>
+    <w:lsdException w:name="Normal Table" w:semiHidden="1" w:unhideWhenUsed="1"/>
     <w:lsdException w:name="annotation subject" w:semiHidden="1" w:unhideWhenUsed="1"/>
     <w:lsdException w:name="No List" w:semiHidden="1" w:unhideWhenUsed="1"/>
     <w:lsdException w:name="Outline List 1" w:semiHidden="1" w:unhideWhenUsed="1"/>
@@ -5436,8 +5476,10 @@
     <w:lsdException w:name="Table Subtle 1" w:semiHidden="1" w:unhideWhenUsed="1"/>
     <w:lsdException w:name="Table Subtle 2" w:semiHidden="1" w:unhideWhenUsed="1"/>
     <w:lsdException w:name="Table Web 1" w:semiHidden="1" w:unhideWhenUsed="1"/>
+    <w:lsdException w:name="Table Web 2" w:semiHidden="1" w:unhideWhenUsed="1"/>
     <w:lsdException w:name="Table Web 3" w:semiHidden="1" w:unhideWhenUsed="1"/>
     <w:lsdException w:name="Balloon Text" w:semiHidden="1" w:unhideWhenUsed="1"/>
+    <w:lsdException w:name="Table Theme" w:semiHidden="1" w:unhideWhenUsed="1"/>
     <w:lsdException w:name="Placeholder Text" w:semiHidden="1" w:uiPriority="99"/>
     <w:lsdException w:name="No Spacing" w:uiPriority="1" w:qFormat="1"/>
     <w:lsdException w:name="Light Shading" w:uiPriority="60"/>
@@ -5653,8 +5695,6 @@
     <w:lsdException w:name="List Table 5 Dark Accent 6" w:uiPriority="50"/>
     <w:lsdException w:name="List Table 6 Colorful Accent 6" w:uiPriority="51"/>
     <w:lsdException w:name="List Table 7 Colorful Accent 6" w:uiPriority="52"/>
-    <w:lsdException w:name="Mention" w:semiHidden="1" w:uiPriority="99" w:unhideWhenUsed="1"/>
-    <w:lsdException w:name="Smart Hyperlink" w:semiHidden="1" w:uiPriority="99" w:unhideWhenUsed="1"/>
   </w:latentStyles>
   <w:style w:type="paragraph" w:default="1" w:styleId="a">
     <w:name w:val="Normal"/>
@@ -6550,7 +6590,7 @@
     </w:rPr>
   </w:style>
   <w:style w:type="character" w:customStyle="1" w:styleId="23">
-    <w:name w:val="列表编号 2字符"/>
+    <w:name w:val="列表编号 2 字符"/>
     <w:link w:val="22"/>
     <w:rsid w:val="009C5D29"/>
     <w:rPr>
@@ -6558,7 +6598,7 @@
     </w:rPr>
   </w:style>
   <w:style w:type="character" w:customStyle="1" w:styleId="afff2">
-    <w:name w:val="批注主题字符"/>
+    <w:name w:val="批注主题 字符"/>
     <w:link w:val="afff1"/>
     <w:rsid w:val="009C5D29"/>
     <w:rPr>
@@ -6576,7 +6616,7 @@
     </w:rPr>
   </w:style>
   <w:style w:type="character" w:customStyle="1" w:styleId="afff4">
-    <w:name w:val="批注框文本字符"/>
+    <w:name w:val="批注框文本 字符"/>
     <w:link w:val="afff3"/>
     <w:rsid w:val="009C5D29"/>
     <w:rPr>
@@ -6585,7 +6625,7 @@
     </w:rPr>
   </w:style>
   <w:style w:type="character" w:customStyle="1" w:styleId="af">
-    <w:name w:val="页眉字符"/>
+    <w:name w:val="页眉 字符"/>
     <w:link w:val="ae"/>
     <w:uiPriority w:val="99"/>
     <w:rsid w:val="00EC513B"/>
@@ -6650,7 +6690,7 @@
     </w:rPr>
   </w:style>
   <w:style w:type="character" w:customStyle="1" w:styleId="ad">
-    <w:name w:val="页脚字符"/>
+    <w:name w:val="页脚 字符"/>
     <w:link w:val="ab"/>
     <w:uiPriority w:val="99"/>
     <w:rsid w:val="00AE13C2"/>
@@ -6970,7 +7010,7 @@
 </file>
 
 <file path=customXml/itemProps1.xml><?xml version="1.0" encoding="utf-8"?>
-<ds:datastoreItem xmlns:ds="http://schemas.openxmlformats.org/officeDocument/2006/customXml" ds:itemID="{594A906C-2072-6D49-B27F-48ADCE87E8F6}">
+<ds:datastoreItem xmlns:ds="http://schemas.openxmlformats.org/officeDocument/2006/customXml" ds:itemID="{6542708D-4E2D-42B5-8815-A0E7904CC05F}">
   <ds:schemaRefs>
     <ds:schemaRef ds:uri="http://schemas.openxmlformats.org/officeDocument/2006/bibliography"/>
   </ds:schemaRefs>

</xml_diff>